<commit_message>
the third part of our document
</commit_message>
<xml_diff>
--- a/أتمتة-مكتب-عقاري1.docx
+++ b/أتمتة-مكتب-عقاري1.docx
@@ -216,8 +216,8 @@
         <w:rPr>
           <w:rFonts w:asciiTheme="majorBidi" w:hAnsiTheme="majorBidi" w:cstheme="majorBidi"/>
           <w:color w:val="000000" w:themeColor="text1"/>
-          <w:sz w:val="40"/>
-          <w:szCs w:val="40"/>
+          <w:sz w:val="28"/>
+          <w:szCs w:val="28"/>
           <w:rtl/>
         </w:rPr>
       </w:pPr>
@@ -279,38 +279,48 @@
           <w:szCs w:val="28"/>
           <w:rtl/>
         </w:rPr>
-        <w:t xml:space="preserve">  </w:t>
+        <w:t xml:space="preserve">    </w:t>
       </w:r>
       <w:r>
         <w:rPr>
           <w:rFonts w:asciiTheme="majorBidi" w:hAnsiTheme="majorBidi" w:cstheme="majorBidi" w:hint="cs"/>
           <w:color w:val="000000" w:themeColor="text1"/>
-          <w:sz w:val="40"/>
-          <w:szCs w:val="40"/>
-          <w:rtl/>
-        </w:rPr>
-        <w:t xml:space="preserve">  </w:t>
+          <w:sz w:val="28"/>
+          <w:szCs w:val="28"/>
+          <w:rtl/>
+          <w:lang w:bidi="ar-SY"/>
+        </w:rPr>
+        <w:t>علي إبراهيم</w:t>
       </w:r>
       <w:r>
         <w:rPr>
           <w:rFonts w:asciiTheme="majorBidi" w:hAnsiTheme="majorBidi" w:cstheme="majorBidi" w:hint="cs"/>
           <w:color w:val="000000" w:themeColor="text1"/>
-          <w:sz w:val="40"/>
-          <w:szCs w:val="40"/>
-          <w:rtl/>
-          <w:lang w:bidi="ar-SY"/>
-        </w:rPr>
-        <w:t>علي إبراهيم-عبد اللطيف مرهج</w:t>
+          <w:sz w:val="28"/>
+          <w:szCs w:val="28"/>
+          <w:rtl/>
+          <w:lang w:bidi="ar-SY"/>
+        </w:rPr>
+        <w:t>-عبد اللطيف مرهج</w:t>
       </w:r>
       <w:r>
         <w:rPr>
           <w:rFonts w:asciiTheme="majorBidi" w:hAnsiTheme="majorBidi" w:cstheme="majorBidi" w:hint="cs"/>
           <w:color w:val="000000" w:themeColor="text1"/>
-          <w:sz w:val="40"/>
-          <w:szCs w:val="40"/>
+          <w:sz w:val="28"/>
+          <w:szCs w:val="28"/>
           <w:rtl/>
         </w:rPr>
         <w:tab/>
+      </w:r>
+      <w:r>
+        <w:rPr>
+          <w:rFonts w:asciiTheme="majorBidi" w:hAnsiTheme="majorBidi" w:cstheme="majorBidi" w:hint="cs"/>
+          <w:color w:val="000000" w:themeColor="text1"/>
+          <w:sz w:val="28"/>
+          <w:szCs w:val="28"/>
+          <w:rtl/>
+        </w:rPr>
         <w:t>-</w:t>
       </w:r>
     </w:p>
@@ -320,8 +330,8 @@
         <w:rPr>
           <w:rFonts w:asciiTheme="majorBidi" w:hAnsiTheme="majorBidi" w:cstheme="majorBidi"/>
           <w:color w:val="000000" w:themeColor="text1"/>
-          <w:sz w:val="40"/>
-          <w:szCs w:val="40"/>
+          <w:sz w:val="28"/>
+          <w:szCs w:val="28"/>
           <w:rtl/>
         </w:rPr>
       </w:pPr>
@@ -329,8 +339,8 @@
         <w:rPr>
           <w:rFonts w:asciiTheme="majorBidi" w:hAnsiTheme="majorBidi" w:cstheme="majorBidi" w:hint="cs"/>
           <w:color w:val="000000" w:themeColor="text1"/>
-          <w:sz w:val="40"/>
-          <w:szCs w:val="40"/>
+          <w:sz w:val="28"/>
+          <w:szCs w:val="28"/>
           <w:rtl/>
         </w:rPr>
         <w:t xml:space="preserve">              بشرى شحود - مرح أسعد</w:t>
@@ -570,21 +580,21 @@
         <w:p>
           <w:pPr>
             <w:rPr>
-              <w:rFonts w:asciiTheme="majorBidi" w:hAnsiTheme="majorBidi" w:cstheme="majorBidi" w:hint="cs"/>
-              <w:color w:val="00B050"/>
-              <w:sz w:val="32"/>
-              <w:szCs w:val="32"/>
-              <w:rtl/>
-            </w:rPr>
-          </w:pPr>
-          <w:r>
-            <w:rPr>
               <w:rFonts w:asciiTheme="majorBidi" w:hAnsiTheme="majorBidi" w:cstheme="majorBidi"/>
               <w:color w:val="00B050"/>
               <w:sz w:val="32"/>
               <w:szCs w:val="32"/>
               <w:rtl/>
             </w:rPr>
+          </w:pPr>
+          <w:r>
+            <w:rPr>
+              <w:rFonts w:asciiTheme="majorBidi" w:hAnsiTheme="majorBidi" w:cstheme="majorBidi"/>
+              <w:color w:val="00B050"/>
+              <w:sz w:val="32"/>
+              <w:szCs w:val="32"/>
+              <w:rtl/>
+            </w:rPr>
             <w:t>جدول المحتويات</w:t>
           </w:r>
         </w:p>
@@ -2161,7 +2171,6 @@
               <w:szCs w:val="28"/>
               <w:lang w:bidi="ar-SY"/>
             </w:rPr>
-            <w:lastRenderedPageBreak/>
             <w:t>.</w:t>
           </w:r>
           <w:r>
@@ -2247,6 +2256,7 @@
               <w:szCs w:val="28"/>
               <w:rtl/>
             </w:rPr>
+            <w:lastRenderedPageBreak/>
             <w:t xml:space="preserve">                  </w:t>
           </w:r>
           <w:r>
@@ -8169,17 +8179,4716 @@
         </w:rPr>
         <w:t>الحماية والأمان.</w:t>
       </w:r>
-      <w:r>
-        <w:rPr>
-          <w:rFonts w:hint="cs"/>
-          <w:sz w:val="32"/>
-          <w:szCs w:val="32"/>
-          <w:rtl/>
-          <w:lang w:bidi="ar-SY"/>
+    </w:p>
+    <w:p>
+      <w:pPr>
+        <w:rPr>
+          <w:sz w:val="32"/>
+          <w:szCs w:val="32"/>
+          <w:rtl/>
+        </w:rPr>
+      </w:pPr>
+    </w:p>
+    <w:p>
+      <w:pPr>
+        <w:rPr>
+          <w:b/>
+          <w:bCs/>
+          <w:color w:val="00B0F0"/>
+          <w:sz w:val="40"/>
+          <w:szCs w:val="40"/>
+          <w:rtl/>
+          <w:lang w:bidi="ar-SY"/>
+        </w:rPr>
+      </w:pPr>
+      <w:r>
+        <w:rPr>
+          <w:b/>
+          <w:bCs/>
+          <w:color w:val="00B0F0"/>
+          <w:sz w:val="40"/>
+          <w:szCs w:val="40"/>
+          <w:lang w:bidi="ar-SY"/>
+        </w:rPr>
+        <w:t>3.0</w:t>
+      </w:r>
+      <w:r>
+        <w:rPr>
+          <w:rFonts w:hint="cs"/>
+          <w:b/>
+          <w:bCs/>
+          <w:color w:val="00B0F0"/>
+          <w:sz w:val="40"/>
+          <w:szCs w:val="40"/>
+          <w:rtl/>
         </w:rPr>
         <w:t>.</w:t>
       </w:r>
+      <w:r>
+        <w:rPr>
+          <w:rFonts w:hint="cs"/>
+          <w:b/>
+          <w:bCs/>
+          <w:color w:val="00B0F0"/>
+          <w:sz w:val="40"/>
+          <w:szCs w:val="40"/>
+          <w:rtl/>
+          <w:lang w:bidi="ar-SY"/>
+        </w:rPr>
+        <w:t>توصيف المتطلبات:</w:t>
+      </w:r>
     </w:p>
+    <w:p>
+      <w:pPr>
+        <w:rPr>
+          <w:color w:val="00B050"/>
+          <w:sz w:val="32"/>
+          <w:szCs w:val="32"/>
+          <w:rtl/>
+          <w:lang w:bidi="ar-SY"/>
+        </w:rPr>
+      </w:pPr>
+      <w:r>
+        <w:rPr>
+          <w:color w:val="00B050"/>
+          <w:sz w:val="32"/>
+          <w:szCs w:val="32"/>
+          <w:lang w:bidi="ar-SY"/>
+        </w:rPr>
+        <w:t>.3.1</w:t>
+      </w:r>
+      <w:r>
+        <w:rPr>
+          <w:rFonts w:hint="cs"/>
+          <w:color w:val="00B050"/>
+          <w:sz w:val="32"/>
+          <w:szCs w:val="32"/>
+          <w:rtl/>
+          <w:lang w:bidi="ar-SY"/>
+        </w:rPr>
+        <w:t>توصيف المتطلبات الوظيفية:</w:t>
+      </w:r>
+      <w:r>
+        <w:rPr>
+          <w:rFonts w:hint="cs"/>
+          <w:color w:val="00B050"/>
+          <w:sz w:val="32"/>
+          <w:szCs w:val="32"/>
+          <w:rtl/>
+          <w:lang w:bidi="ar-SY"/>
+        </w:rPr>
+        <w:t xml:space="preserve"> </w:t>
+      </w:r>
+    </w:p>
+    <w:p>
+      <w:pPr>
+        <w:ind w:left="284"/>
+        <w:rPr>
+          <w:sz w:val="32"/>
+          <w:szCs w:val="32"/>
+          <w:rtl/>
+          <w:lang w:bidi="ar-SY"/>
+        </w:rPr>
+      </w:pPr>
+      <w:r>
+        <w:rPr>
+          <w:sz w:val="32"/>
+          <w:szCs w:val="32"/>
+          <w:lang w:bidi="ar-SY"/>
+        </w:rPr>
+        <w:t>.3.1.1</w:t>
+      </w:r>
+      <w:r>
+        <w:rPr>
+          <w:rFonts w:hint="cs"/>
+          <w:sz w:val="32"/>
+          <w:szCs w:val="32"/>
+          <w:rtl/>
+          <w:lang w:bidi="ar-SY"/>
+        </w:rPr>
+        <w:t>البحث</w:t>
+      </w:r>
+    </w:p>
+    <w:tbl>
+      <w:tblPr>
+        <w:tblStyle w:val="a8"/>
+        <w:bidiVisual/>
+        <w:tblW w:w="0" w:type="auto"/>
+        <w:jc w:val="center"/>
+        <w:tblLook w:val="04A0"/>
+      </w:tblPr>
+      <w:tblGrid>
+        <w:gridCol w:w="2177"/>
+        <w:gridCol w:w="6345"/>
+      </w:tblGrid>
+      <w:tr>
+        <w:trPr>
+          <w:jc w:val="center"/>
+        </w:trPr>
+        <w:tc>
+          <w:tcPr>
+            <w:tcW w:w="2177" w:type="dxa"/>
+            <w:vAlign w:val="center"/>
+          </w:tcPr>
+          <w:p>
+            <w:pPr>
+              <w:rPr>
+                <w:sz w:val="32"/>
+                <w:szCs w:val="32"/>
+                <w:rtl/>
+              </w:rPr>
+            </w:pPr>
+            <w:r>
+              <w:rPr>
+                <w:rFonts w:cs="Calibri"/>
+                <w:sz w:val="32"/>
+                <w:szCs w:val="32"/>
+                <w:rtl/>
+              </w:rPr>
+              <w:t xml:space="preserve">اسم حالة الاستخدام </w:t>
+            </w:r>
+            <w:r>
+              <w:rPr>
+                <w:sz w:val="32"/>
+                <w:szCs w:val="32"/>
+              </w:rPr>
+              <w:t>Usecase name</w:t>
+            </w:r>
+          </w:p>
+        </w:tc>
+        <w:tc>
+          <w:tcPr>
+            <w:tcW w:w="6345" w:type="dxa"/>
+            <w:vAlign w:val="center"/>
+          </w:tcPr>
+          <w:p>
+            <w:pPr>
+              <w:jc w:val="center"/>
+              <w:rPr>
+                <w:sz w:val="32"/>
+                <w:szCs w:val="32"/>
+                <w:rtl/>
+              </w:rPr>
+            </w:pPr>
+            <w:r>
+              <w:rPr>
+                <w:rFonts w:hint="cs"/>
+                <w:sz w:val="32"/>
+                <w:szCs w:val="32"/>
+                <w:rtl/>
+              </w:rPr>
+              <w:t>البحث</w:t>
+            </w:r>
+          </w:p>
+        </w:tc>
+      </w:tr>
+      <w:tr>
+        <w:trPr>
+          <w:jc w:val="center"/>
+        </w:trPr>
+        <w:tc>
+          <w:tcPr>
+            <w:tcW w:w="2177" w:type="dxa"/>
+            <w:vAlign w:val="center"/>
+          </w:tcPr>
+          <w:p>
+            <w:pPr>
+              <w:rPr>
+                <w:sz w:val="32"/>
+                <w:szCs w:val="32"/>
+                <w:lang w:bidi="ar-SY"/>
+              </w:rPr>
+            </w:pPr>
+            <w:r>
+              <w:rPr>
+                <w:rFonts w:cs="Calibri"/>
+                <w:sz w:val="32"/>
+                <w:szCs w:val="32"/>
+                <w:rtl/>
+                <w:lang w:bidi="ar-SY"/>
+              </w:rPr>
+              <w:t xml:space="preserve">المتطلبات التابعة لها </w:t>
+            </w:r>
+            <w:r>
+              <w:rPr>
+                <w:sz w:val="32"/>
+                <w:szCs w:val="32"/>
+                <w:lang w:bidi="ar-SY"/>
+              </w:rPr>
+              <w:t>Related Requirements</w:t>
+            </w:r>
+          </w:p>
+        </w:tc>
+        <w:tc>
+          <w:tcPr>
+            <w:tcW w:w="6345" w:type="dxa"/>
+            <w:vAlign w:val="center"/>
+          </w:tcPr>
+          <w:p>
+            <w:pPr>
+              <w:jc w:val="center"/>
+              <w:rPr>
+                <w:sz w:val="32"/>
+                <w:szCs w:val="32"/>
+                <w:rtl/>
+                <w:lang w:bidi="ar-SY"/>
+              </w:rPr>
+            </w:pPr>
+            <w:r>
+              <w:rPr>
+                <w:rFonts w:hint="cs"/>
+                <w:sz w:val="32"/>
+                <w:szCs w:val="32"/>
+                <w:rtl/>
+                <w:lang w:bidi="ar-SY"/>
+              </w:rPr>
+              <w:t>إدارة عملية البحث</w:t>
+            </w:r>
+          </w:p>
+        </w:tc>
+      </w:tr>
+      <w:tr>
+        <w:trPr>
+          <w:jc w:val="center"/>
+        </w:trPr>
+        <w:tc>
+          <w:tcPr>
+            <w:tcW w:w="2177" w:type="dxa"/>
+            <w:vAlign w:val="center"/>
+          </w:tcPr>
+          <w:p>
+            <w:pPr>
+              <w:rPr>
+                <w:sz w:val="32"/>
+                <w:szCs w:val="32"/>
+                <w:rtl/>
+              </w:rPr>
+            </w:pPr>
+            <w:r>
+              <w:rPr>
+                <w:rFonts w:hint="cs"/>
+                <w:sz w:val="32"/>
+                <w:szCs w:val="32"/>
+                <w:rtl/>
+                <w:lang w:bidi="ar-SY"/>
+              </w:rPr>
+              <w:t>الهدف من الحالة</w:t>
+            </w:r>
+          </w:p>
+          <w:p>
+            <w:pPr>
+              <w:rPr>
+                <w:sz w:val="32"/>
+                <w:szCs w:val="32"/>
+              </w:rPr>
+            </w:pPr>
+            <w:r>
+              <w:rPr>
+                <w:rFonts w:hint="cs"/>
+                <w:sz w:val="32"/>
+                <w:szCs w:val="32"/>
+                <w:rtl/>
+                <w:lang w:bidi="ar-SY"/>
+              </w:rPr>
+              <w:t xml:space="preserve">    </w:t>
+            </w:r>
+            <w:r>
+              <w:rPr>
+                <w:sz w:val="32"/>
+                <w:szCs w:val="32"/>
+                <w:lang w:bidi="ar-SY"/>
+              </w:rPr>
+              <w:t>Goal</w:t>
+            </w:r>
+            <w:r>
+              <w:rPr>
+                <w:sz w:val="32"/>
+                <w:szCs w:val="32"/>
+              </w:rPr>
+              <w:t xml:space="preserve">    </w:t>
+            </w:r>
+          </w:p>
+        </w:tc>
+        <w:tc>
+          <w:tcPr>
+            <w:tcW w:w="6345" w:type="dxa"/>
+            <w:vAlign w:val="center"/>
+          </w:tcPr>
+          <w:p>
+            <w:pPr>
+              <w:rPr>
+                <w:sz w:val="32"/>
+                <w:szCs w:val="32"/>
+                <w:rtl/>
+              </w:rPr>
+            </w:pPr>
+            <w:r>
+              <w:rPr>
+                <w:rFonts w:hint="cs"/>
+                <w:sz w:val="32"/>
+                <w:szCs w:val="32"/>
+                <w:rtl/>
+              </w:rPr>
+              <w:t xml:space="preserve">السماح لصاحب المكتب بالبحث عما يريده الشخص  </w:t>
+            </w:r>
+          </w:p>
+          <w:p>
+            <w:pPr>
+              <w:rPr>
+                <w:sz w:val="32"/>
+                <w:szCs w:val="32"/>
+                <w:rtl/>
+              </w:rPr>
+            </w:pPr>
+            <w:r>
+              <w:rPr>
+                <w:rFonts w:hint="cs"/>
+                <w:sz w:val="32"/>
+                <w:szCs w:val="32"/>
+                <w:rtl/>
+              </w:rPr>
+              <w:t xml:space="preserve">                     (بيت , محل , أرض)</w:t>
+            </w:r>
+          </w:p>
+        </w:tc>
+      </w:tr>
+      <w:tr>
+        <w:trPr>
+          <w:jc w:val="center"/>
+        </w:trPr>
+        <w:tc>
+          <w:tcPr>
+            <w:tcW w:w="2177" w:type="dxa"/>
+            <w:vAlign w:val="center"/>
+          </w:tcPr>
+          <w:p>
+            <w:pPr>
+              <w:rPr>
+                <w:sz w:val="32"/>
+                <w:szCs w:val="32"/>
+                <w:rtl/>
+              </w:rPr>
+            </w:pPr>
+            <w:r>
+              <w:rPr>
+                <w:rFonts w:cs="Calibri"/>
+                <w:sz w:val="32"/>
+                <w:szCs w:val="32"/>
+                <w:rtl/>
+              </w:rPr>
+              <w:t>الفاعلون</w:t>
+            </w:r>
+            <w:r>
+              <w:rPr>
+                <w:rFonts w:cs="Calibri" w:hint="cs"/>
+                <w:sz w:val="32"/>
+                <w:szCs w:val="32"/>
+                <w:rtl/>
+              </w:rPr>
+              <w:t xml:space="preserve">    </w:t>
+            </w:r>
+            <w:r>
+              <w:rPr>
+                <w:rFonts w:cs="Calibri"/>
+                <w:sz w:val="32"/>
+                <w:szCs w:val="32"/>
+                <w:rtl/>
+              </w:rPr>
+              <w:t xml:space="preserve">الرئيسيون </w:t>
+            </w:r>
+            <w:r>
+              <w:rPr>
+                <w:sz w:val="32"/>
+                <w:szCs w:val="32"/>
+              </w:rPr>
+              <w:t>Primary Actors</w:t>
+            </w:r>
+          </w:p>
+        </w:tc>
+        <w:tc>
+          <w:tcPr>
+            <w:tcW w:w="6345" w:type="dxa"/>
+            <w:vAlign w:val="center"/>
+          </w:tcPr>
+          <w:p>
+            <w:pPr>
+              <w:jc w:val="center"/>
+              <w:rPr>
+                <w:sz w:val="32"/>
+                <w:szCs w:val="32"/>
+                <w:rtl/>
+                <w:lang w:bidi="ar-SY"/>
+              </w:rPr>
+            </w:pPr>
+            <w:r>
+              <w:rPr>
+                <w:rFonts w:hint="cs"/>
+                <w:sz w:val="32"/>
+                <w:szCs w:val="32"/>
+                <w:rtl/>
+                <w:lang w:bidi="ar-SY"/>
+              </w:rPr>
+              <w:t>صاحب المكتب</w:t>
+            </w:r>
+          </w:p>
+        </w:tc>
+      </w:tr>
+      <w:tr>
+        <w:trPr>
+          <w:jc w:val="center"/>
+        </w:trPr>
+        <w:tc>
+          <w:tcPr>
+            <w:tcW w:w="2177" w:type="dxa"/>
+            <w:vAlign w:val="center"/>
+          </w:tcPr>
+          <w:p>
+            <w:pPr>
+              <w:rPr>
+                <w:sz w:val="32"/>
+                <w:szCs w:val="32"/>
+                <w:rtl/>
+                <w:lang w:bidi="ar-SY"/>
+              </w:rPr>
+            </w:pPr>
+            <w:r>
+              <w:rPr>
+                <w:rFonts w:cs="Calibri"/>
+                <w:sz w:val="32"/>
+                <w:szCs w:val="32"/>
+                <w:rtl/>
+                <w:lang w:bidi="ar-SY"/>
+              </w:rPr>
+              <w:t xml:space="preserve">الفاعلون الثانويون </w:t>
+            </w:r>
+            <w:r>
+              <w:rPr>
+                <w:sz w:val="32"/>
+                <w:szCs w:val="32"/>
+                <w:lang w:bidi="ar-SY"/>
+              </w:rPr>
+              <w:t>Secondary Actors</w:t>
+            </w:r>
+          </w:p>
+        </w:tc>
+        <w:tc>
+          <w:tcPr>
+            <w:tcW w:w="6345" w:type="dxa"/>
+            <w:vAlign w:val="center"/>
+          </w:tcPr>
+          <w:p>
+            <w:pPr>
+              <w:jc w:val="center"/>
+              <w:rPr>
+                <w:sz w:val="32"/>
+                <w:szCs w:val="32"/>
+                <w:rtl/>
+                <w:lang w:bidi="ar-SY"/>
+              </w:rPr>
+            </w:pPr>
+            <w:r>
+              <w:rPr>
+                <w:rFonts w:hint="cs"/>
+                <w:sz w:val="32"/>
+                <w:szCs w:val="32"/>
+                <w:rtl/>
+                <w:lang w:bidi="ar-SY"/>
+              </w:rPr>
+              <w:t>الشخص الباحث</w:t>
+            </w:r>
+          </w:p>
+        </w:tc>
+      </w:tr>
+      <w:tr>
+        <w:trPr>
+          <w:jc w:val="center"/>
+        </w:trPr>
+        <w:tc>
+          <w:tcPr>
+            <w:tcW w:w="2177" w:type="dxa"/>
+            <w:vAlign w:val="center"/>
+          </w:tcPr>
+          <w:p>
+            <w:pPr>
+              <w:rPr>
+                <w:sz w:val="32"/>
+                <w:szCs w:val="32"/>
+                <w:rtl/>
+                <w:lang w:bidi="ar-SY"/>
+              </w:rPr>
+            </w:pPr>
+            <w:r>
+              <w:rPr>
+                <w:rFonts w:cs="Calibri"/>
+                <w:sz w:val="32"/>
+                <w:szCs w:val="32"/>
+                <w:rtl/>
+                <w:lang w:bidi="ar-SY"/>
+              </w:rPr>
+              <w:t xml:space="preserve">الشروط السابقة </w:t>
+            </w:r>
+            <w:r>
+              <w:rPr>
+                <w:sz w:val="32"/>
+                <w:szCs w:val="32"/>
+                <w:lang w:bidi="ar-SY"/>
+              </w:rPr>
+              <w:t>Preconditions</w:t>
+            </w:r>
+          </w:p>
+        </w:tc>
+        <w:tc>
+          <w:tcPr>
+            <w:tcW w:w="6345" w:type="dxa"/>
+            <w:vAlign w:val="center"/>
+          </w:tcPr>
+          <w:p>
+            <w:pPr>
+              <w:rPr>
+                <w:sz w:val="32"/>
+                <w:szCs w:val="32"/>
+                <w:rtl/>
+                <w:lang w:bidi="ar-SY"/>
+              </w:rPr>
+            </w:pPr>
+            <w:r>
+              <w:rPr>
+                <w:rFonts w:hint="cs"/>
+                <w:sz w:val="32"/>
+                <w:szCs w:val="32"/>
+                <w:rtl/>
+                <w:lang w:bidi="ar-SY"/>
+              </w:rPr>
+              <w:t xml:space="preserve">                                لا يوجد</w:t>
+            </w:r>
+          </w:p>
+        </w:tc>
+      </w:tr>
+      <w:tr>
+        <w:trPr>
+          <w:jc w:val="center"/>
+        </w:trPr>
+        <w:tc>
+          <w:tcPr>
+            <w:tcW w:w="2177" w:type="dxa"/>
+            <w:vAlign w:val="center"/>
+          </w:tcPr>
+          <w:p>
+            <w:pPr>
+              <w:rPr>
+                <w:sz w:val="32"/>
+                <w:szCs w:val="32"/>
+                <w:rtl/>
+                <w:lang w:bidi="ar-SY"/>
+              </w:rPr>
+            </w:pPr>
+            <w:r>
+              <w:rPr>
+                <w:rFonts w:cs="Calibri"/>
+                <w:sz w:val="32"/>
+                <w:szCs w:val="32"/>
+                <w:rtl/>
+                <w:lang w:bidi="ar-SY"/>
+              </w:rPr>
+              <w:t xml:space="preserve">شرط النهاية الناجحة </w:t>
+            </w:r>
+            <w:r>
+              <w:rPr>
+                <w:sz w:val="32"/>
+                <w:szCs w:val="32"/>
+                <w:lang w:bidi="ar-SY"/>
+              </w:rPr>
+              <w:t>Successful End Condition</w:t>
+            </w:r>
+          </w:p>
+        </w:tc>
+        <w:tc>
+          <w:tcPr>
+            <w:tcW w:w="6345" w:type="dxa"/>
+            <w:vAlign w:val="center"/>
+          </w:tcPr>
+          <w:p>
+            <w:pPr>
+              <w:jc w:val="center"/>
+              <w:rPr>
+                <w:sz w:val="32"/>
+                <w:szCs w:val="32"/>
+                <w:rtl/>
+                <w:lang w:bidi="ar-SY"/>
+              </w:rPr>
+            </w:pPr>
+            <w:r>
+              <w:rPr>
+                <w:rFonts w:hint="cs"/>
+                <w:sz w:val="32"/>
+                <w:szCs w:val="32"/>
+                <w:rtl/>
+                <w:lang w:bidi="ar-SY"/>
+              </w:rPr>
+              <w:t>إظهار مواصفات المبحوث عنه</w:t>
+            </w:r>
+          </w:p>
+        </w:tc>
+      </w:tr>
+      <w:tr>
+        <w:trPr>
+          <w:jc w:val="center"/>
+        </w:trPr>
+        <w:tc>
+          <w:tcPr>
+            <w:tcW w:w="2177" w:type="dxa"/>
+            <w:vAlign w:val="center"/>
+          </w:tcPr>
+          <w:p>
+            <w:pPr>
+              <w:rPr>
+                <w:sz w:val="32"/>
+                <w:szCs w:val="32"/>
+                <w:rtl/>
+                <w:lang w:bidi="ar-SY"/>
+              </w:rPr>
+            </w:pPr>
+            <w:r>
+              <w:rPr>
+                <w:rFonts w:cs="Calibri"/>
+                <w:sz w:val="32"/>
+                <w:szCs w:val="32"/>
+                <w:rtl/>
+                <w:lang w:bidi="ar-SY"/>
+              </w:rPr>
+              <w:lastRenderedPageBreak/>
+              <w:t xml:space="preserve">شرط النهاية الفاشلة </w:t>
+            </w:r>
+            <w:r>
+              <w:rPr>
+                <w:sz w:val="32"/>
+                <w:szCs w:val="32"/>
+                <w:lang w:bidi="ar-SY"/>
+              </w:rPr>
+              <w:t>Failed End Condition</w:t>
+            </w:r>
+          </w:p>
+        </w:tc>
+        <w:tc>
+          <w:tcPr>
+            <w:tcW w:w="6345" w:type="dxa"/>
+            <w:vAlign w:val="center"/>
+          </w:tcPr>
+          <w:p>
+            <w:pPr>
+              <w:jc w:val="center"/>
+              <w:rPr>
+                <w:sz w:val="32"/>
+                <w:szCs w:val="32"/>
+                <w:rtl/>
+                <w:lang w:bidi="ar-SY"/>
+              </w:rPr>
+            </w:pPr>
+            <w:r>
+              <w:rPr>
+                <w:rFonts w:hint="cs"/>
+                <w:sz w:val="32"/>
+                <w:szCs w:val="32"/>
+                <w:rtl/>
+                <w:lang w:bidi="ar-SY"/>
+              </w:rPr>
+              <w:t>إظهار رسالة تفيد بفشل البحث</w:t>
+            </w:r>
+          </w:p>
+        </w:tc>
+      </w:tr>
+      <w:tr>
+        <w:trPr>
+          <w:jc w:val="center"/>
+        </w:trPr>
+        <w:tc>
+          <w:tcPr>
+            <w:tcW w:w="2177" w:type="dxa"/>
+            <w:vAlign w:val="center"/>
+          </w:tcPr>
+          <w:p>
+            <w:pPr>
+              <w:rPr>
+                <w:sz w:val="32"/>
+                <w:szCs w:val="32"/>
+                <w:rtl/>
+              </w:rPr>
+            </w:pPr>
+            <w:r>
+              <w:rPr>
+                <w:rFonts w:hint="cs"/>
+                <w:sz w:val="32"/>
+                <w:szCs w:val="32"/>
+                <w:rtl/>
+                <w:lang w:bidi="ar-SY"/>
+              </w:rPr>
+              <w:t xml:space="preserve">القادح </w:t>
+            </w:r>
+          </w:p>
+          <w:p>
+            <w:pPr>
+              <w:rPr>
+                <w:sz w:val="32"/>
+                <w:szCs w:val="32"/>
+                <w:lang w:bidi="ar-SY"/>
+              </w:rPr>
+            </w:pPr>
+            <w:r>
+              <w:rPr>
+                <w:sz w:val="32"/>
+                <w:szCs w:val="32"/>
+                <w:lang w:bidi="ar-SY"/>
+              </w:rPr>
+              <w:t>Trigger</w:t>
+            </w:r>
+          </w:p>
+        </w:tc>
+        <w:tc>
+          <w:tcPr>
+            <w:tcW w:w="6345" w:type="dxa"/>
+            <w:vAlign w:val="center"/>
+          </w:tcPr>
+          <w:p>
+            <w:pPr>
+              <w:jc w:val="center"/>
+              <w:rPr>
+                <w:sz w:val="32"/>
+                <w:szCs w:val="32"/>
+                <w:rtl/>
+                <w:lang w:bidi="ar-SY"/>
+              </w:rPr>
+            </w:pPr>
+            <w:r>
+              <w:rPr>
+                <w:rFonts w:hint="cs"/>
+                <w:sz w:val="32"/>
+                <w:szCs w:val="32"/>
+                <w:rtl/>
+                <w:lang w:bidi="ar-SY"/>
+              </w:rPr>
+              <w:t>طلب الشخص الباحث من صاحب المكتب البحث له عن               (بيت , محل , أرض)</w:t>
+            </w:r>
+          </w:p>
+        </w:tc>
+      </w:tr>
+      <w:tr>
+        <w:trPr>
+          <w:jc w:val="center"/>
+        </w:trPr>
+        <w:tc>
+          <w:tcPr>
+            <w:tcW w:w="2177" w:type="dxa"/>
+            <w:vAlign w:val="center"/>
+          </w:tcPr>
+          <w:p>
+            <w:pPr>
+              <w:rPr>
+                <w:sz w:val="32"/>
+                <w:szCs w:val="32"/>
+              </w:rPr>
+            </w:pPr>
+            <w:r>
+              <w:rPr>
+                <w:rFonts w:cs="Calibri"/>
+                <w:sz w:val="32"/>
+                <w:szCs w:val="32"/>
+                <w:rtl/>
+              </w:rPr>
+              <w:t xml:space="preserve">التدفق الرئيسي </w:t>
+            </w:r>
+            <w:r>
+              <w:rPr>
+                <w:sz w:val="32"/>
+                <w:szCs w:val="32"/>
+              </w:rPr>
+              <w:t>Main Flow</w:t>
+            </w:r>
+          </w:p>
+        </w:tc>
+        <w:tc>
+          <w:tcPr>
+            <w:tcW w:w="6345" w:type="dxa"/>
+            <w:vAlign w:val="center"/>
+          </w:tcPr>
+          <w:p>
+            <w:pPr>
+              <w:pStyle w:val="a5"/>
+              <w:numPr>
+                <w:ilvl w:val="0"/>
+                <w:numId w:val="19"/>
+              </w:numPr>
+              <w:rPr>
+                <w:sz w:val="32"/>
+                <w:szCs w:val="32"/>
+                <w:lang w:bidi="ar-SY"/>
+              </w:rPr>
+            </w:pPr>
+            <w:r>
+              <w:rPr>
+                <w:rFonts w:hint="cs"/>
+                <w:sz w:val="32"/>
+                <w:szCs w:val="32"/>
+                <w:rtl/>
+                <w:lang w:bidi="ar-SY"/>
+              </w:rPr>
+              <w:t>تحديد نوع المبحوث عنه</w:t>
+            </w:r>
+          </w:p>
+          <w:p>
+            <w:pPr>
+              <w:pStyle w:val="a5"/>
+              <w:numPr>
+                <w:ilvl w:val="0"/>
+                <w:numId w:val="19"/>
+              </w:numPr>
+              <w:rPr>
+                <w:sz w:val="32"/>
+                <w:szCs w:val="32"/>
+                <w:lang w:bidi="ar-SY"/>
+              </w:rPr>
+            </w:pPr>
+            <w:r>
+              <w:rPr>
+                <w:rFonts w:hint="cs"/>
+                <w:sz w:val="32"/>
+                <w:szCs w:val="32"/>
+                <w:rtl/>
+                <w:lang w:bidi="ar-SY"/>
+              </w:rPr>
+              <w:t>تحديد نوع العملية العقارية</w:t>
+            </w:r>
+          </w:p>
+          <w:p>
+            <w:pPr>
+              <w:pStyle w:val="a5"/>
+              <w:numPr>
+                <w:ilvl w:val="0"/>
+                <w:numId w:val="19"/>
+              </w:numPr>
+              <w:rPr>
+                <w:sz w:val="32"/>
+                <w:szCs w:val="32"/>
+                <w:lang w:bidi="ar-SY"/>
+              </w:rPr>
+            </w:pPr>
+            <w:r>
+              <w:rPr>
+                <w:rFonts w:hint="cs"/>
+                <w:sz w:val="32"/>
+                <w:szCs w:val="32"/>
+                <w:rtl/>
+                <w:lang w:bidi="ar-SY"/>
+              </w:rPr>
+              <w:t>تحديد المنطقة المرغوبة</w:t>
+            </w:r>
+          </w:p>
+          <w:p>
+            <w:pPr>
+              <w:pStyle w:val="a5"/>
+              <w:numPr>
+                <w:ilvl w:val="0"/>
+                <w:numId w:val="19"/>
+              </w:numPr>
+              <w:rPr>
+                <w:sz w:val="32"/>
+                <w:szCs w:val="32"/>
+                <w:lang w:bidi="ar-SY"/>
+              </w:rPr>
+            </w:pPr>
+            <w:r>
+              <w:rPr>
+                <w:rFonts w:hint="cs"/>
+                <w:sz w:val="32"/>
+                <w:szCs w:val="32"/>
+                <w:rtl/>
+                <w:lang w:bidi="ar-SY"/>
+              </w:rPr>
+              <w:t>اختيار نوع المبحوث عنه من بين الخيارات المتاحة</w:t>
+            </w:r>
+          </w:p>
+          <w:p>
+            <w:pPr>
+              <w:pStyle w:val="a5"/>
+              <w:numPr>
+                <w:ilvl w:val="0"/>
+                <w:numId w:val="19"/>
+              </w:numPr>
+              <w:rPr>
+                <w:sz w:val="32"/>
+                <w:szCs w:val="32"/>
+                <w:rtl/>
+                <w:lang w:bidi="ar-SY"/>
+              </w:rPr>
+            </w:pPr>
+            <w:r>
+              <w:rPr>
+                <w:rFonts w:hint="cs"/>
+                <w:sz w:val="32"/>
+                <w:szCs w:val="32"/>
+                <w:rtl/>
+                <w:lang w:bidi="ar-SY"/>
+              </w:rPr>
+              <w:t>إظهار الخيار على الشاشة</w:t>
+            </w:r>
+          </w:p>
+          <w:p>
+            <w:pPr>
+              <w:rPr>
+                <w:sz w:val="32"/>
+                <w:szCs w:val="32"/>
+                <w:rtl/>
+              </w:rPr>
+            </w:pPr>
+          </w:p>
+        </w:tc>
+      </w:tr>
+      <w:tr>
+        <w:trPr>
+          <w:trHeight w:val="706"/>
+          <w:jc w:val="center"/>
+        </w:trPr>
+        <w:tc>
+          <w:tcPr>
+            <w:tcW w:w="2177" w:type="dxa"/>
+            <w:vAlign w:val="center"/>
+          </w:tcPr>
+          <w:p>
+            <w:pPr>
+              <w:rPr>
+                <w:rFonts w:cs="Calibri"/>
+                <w:sz w:val="32"/>
+                <w:szCs w:val="32"/>
+                <w:rtl/>
+                <w:lang w:bidi="ar-SY"/>
+              </w:rPr>
+            </w:pPr>
+            <w:r>
+              <w:rPr>
+                <w:rFonts w:cs="Calibri"/>
+                <w:sz w:val="32"/>
+                <w:szCs w:val="32"/>
+                <w:rtl/>
+                <w:lang w:bidi="ar-SY"/>
+              </w:rPr>
+              <w:t>حالات التوسعة</w:t>
+            </w:r>
+          </w:p>
+          <w:p>
+            <w:pPr>
+              <w:rPr>
+                <w:sz w:val="32"/>
+                <w:szCs w:val="32"/>
+                <w:rtl/>
+                <w:lang w:bidi="ar-SY"/>
+              </w:rPr>
+            </w:pPr>
+            <w:r>
+              <w:rPr>
+                <w:sz w:val="32"/>
+                <w:szCs w:val="32"/>
+                <w:lang w:bidi="ar-SY"/>
+              </w:rPr>
+              <w:t>Extensions</w:t>
+            </w:r>
+            <w:r>
+              <w:rPr>
+                <w:rFonts w:cs="Calibri"/>
+                <w:sz w:val="32"/>
+                <w:szCs w:val="32"/>
+                <w:rtl/>
+                <w:lang w:bidi="ar-SY"/>
+              </w:rPr>
+              <w:t xml:space="preserve"> </w:t>
+            </w:r>
+          </w:p>
+          <w:p>
+            <w:pPr>
+              <w:rPr>
+                <w:sz w:val="32"/>
+                <w:szCs w:val="32"/>
+                <w:rtl/>
+              </w:rPr>
+            </w:pPr>
+            <w:r>
+              <w:rPr>
+                <w:rFonts w:hint="cs"/>
+                <w:sz w:val="32"/>
+                <w:szCs w:val="32"/>
+                <w:rtl/>
+                <w:lang w:bidi="ar-SY"/>
+              </w:rPr>
+              <w:t xml:space="preserve"> </w:t>
+            </w:r>
+          </w:p>
+        </w:tc>
+        <w:tc>
+          <w:tcPr>
+            <w:tcW w:w="6345" w:type="dxa"/>
+            <w:vAlign w:val="center"/>
+          </w:tcPr>
+          <w:p>
+            <w:pPr>
+              <w:jc w:val="center"/>
+              <w:rPr>
+                <w:sz w:val="32"/>
+                <w:szCs w:val="32"/>
+                <w:rtl/>
+                <w:lang w:bidi="ar-SY"/>
+              </w:rPr>
+            </w:pPr>
+            <w:r>
+              <w:rPr>
+                <w:rFonts w:hint="cs"/>
+                <w:sz w:val="32"/>
+                <w:szCs w:val="32"/>
+                <w:rtl/>
+                <w:lang w:bidi="ar-SY"/>
+              </w:rPr>
+              <w:t>لايوجد</w:t>
+            </w:r>
+          </w:p>
+        </w:tc>
+      </w:tr>
+    </w:tbl>
+    <w:p>
+      <w:pPr>
+        <w:ind w:left="284"/>
+        <w:rPr>
+          <w:sz w:val="32"/>
+          <w:szCs w:val="32"/>
+          <w:rtl/>
+        </w:rPr>
+      </w:pPr>
+    </w:p>
+    <w:p>
+      <w:pPr>
+        <w:ind w:left="284"/>
+        <w:rPr>
+          <w:sz w:val="32"/>
+          <w:szCs w:val="32"/>
+        </w:rPr>
+      </w:pPr>
+      <w:r>
+        <w:rPr>
+          <w:sz w:val="32"/>
+          <w:szCs w:val="32"/>
+        </w:rPr>
+        <w:t>3.1.2</w:t>
+      </w:r>
+      <w:r>
+        <w:rPr>
+          <w:rFonts w:hint="cs"/>
+          <w:sz w:val="32"/>
+          <w:szCs w:val="32"/>
+          <w:rtl/>
+        </w:rPr>
+        <w:t>.</w:t>
+      </w:r>
+      <w:r>
+        <w:rPr>
+          <w:rFonts w:hint="cs"/>
+          <w:sz w:val="32"/>
+          <w:szCs w:val="32"/>
+          <w:rtl/>
+        </w:rPr>
+        <w:t>تسجيل بيانات عملية البيع</w:t>
+      </w:r>
+      <w:r>
+        <w:rPr>
+          <w:rFonts w:hint="cs"/>
+          <w:sz w:val="32"/>
+          <w:szCs w:val="32"/>
+          <w:rtl/>
+        </w:rPr>
+        <w:t xml:space="preserve"> </w:t>
+      </w:r>
+    </w:p>
+    <w:tbl>
+      <w:tblPr>
+        <w:tblStyle w:val="a8"/>
+        <w:bidiVisual/>
+        <w:tblW w:w="0" w:type="auto"/>
+        <w:tblLook w:val="04A0"/>
+      </w:tblPr>
+      <w:tblGrid>
+        <w:gridCol w:w="2327"/>
+        <w:gridCol w:w="6195"/>
+      </w:tblGrid>
+      <w:tr>
+        <w:tc>
+          <w:tcPr>
+            <w:tcW w:w="2327" w:type="dxa"/>
+            <w:vAlign w:val="center"/>
+          </w:tcPr>
+          <w:p>
+            <w:pPr>
+              <w:pStyle w:val="a5"/>
+              <w:ind w:left="0"/>
+              <w:rPr>
+                <w:sz w:val="32"/>
+                <w:szCs w:val="32"/>
+                <w:rtl/>
+              </w:rPr>
+            </w:pPr>
+            <w:r>
+              <w:rPr>
+                <w:rFonts w:cs="Calibri"/>
+                <w:sz w:val="32"/>
+                <w:szCs w:val="32"/>
+                <w:rtl/>
+              </w:rPr>
+              <w:t xml:space="preserve">اسم حالة الاستخدام </w:t>
+            </w:r>
+            <w:r>
+              <w:rPr>
+                <w:sz w:val="32"/>
+                <w:szCs w:val="32"/>
+              </w:rPr>
+              <w:t>Usecase name</w:t>
+            </w:r>
+          </w:p>
+        </w:tc>
+        <w:tc>
+          <w:tcPr>
+            <w:tcW w:w="6195" w:type="dxa"/>
+            <w:vAlign w:val="center"/>
+          </w:tcPr>
+          <w:p>
+            <w:pPr>
+              <w:pStyle w:val="a5"/>
+              <w:ind w:left="0"/>
+              <w:jc w:val="center"/>
+              <w:rPr>
+                <w:sz w:val="32"/>
+                <w:szCs w:val="32"/>
+                <w:rtl/>
+              </w:rPr>
+            </w:pPr>
+            <w:r>
+              <w:rPr>
+                <w:rFonts w:hint="cs"/>
+                <w:sz w:val="32"/>
+                <w:szCs w:val="32"/>
+                <w:rtl/>
+              </w:rPr>
+              <w:t>تسجيل بيانات عملية البيع</w:t>
+            </w:r>
+          </w:p>
+        </w:tc>
+      </w:tr>
+      <w:tr>
+        <w:tc>
+          <w:tcPr>
+            <w:tcW w:w="2327" w:type="dxa"/>
+            <w:vAlign w:val="center"/>
+          </w:tcPr>
+          <w:p>
+            <w:pPr>
+              <w:pStyle w:val="a5"/>
+              <w:ind w:left="0"/>
+              <w:rPr>
+                <w:sz w:val="32"/>
+                <w:szCs w:val="32"/>
+                <w:rtl/>
+              </w:rPr>
+            </w:pPr>
+            <w:r>
+              <w:rPr>
+                <w:rFonts w:cs="Calibri"/>
+                <w:sz w:val="32"/>
+                <w:szCs w:val="32"/>
+                <w:rtl/>
+              </w:rPr>
+              <w:t xml:space="preserve">المتطلبات التابعة لها </w:t>
+            </w:r>
+            <w:r>
+              <w:rPr>
+                <w:sz w:val="32"/>
+                <w:szCs w:val="32"/>
+              </w:rPr>
+              <w:t>Related Requirements</w:t>
+            </w:r>
+          </w:p>
+        </w:tc>
+        <w:tc>
+          <w:tcPr>
+            <w:tcW w:w="6195" w:type="dxa"/>
+            <w:vAlign w:val="center"/>
+          </w:tcPr>
+          <w:p>
+            <w:pPr>
+              <w:pStyle w:val="a5"/>
+              <w:ind w:left="0"/>
+              <w:rPr>
+                <w:sz w:val="32"/>
+                <w:szCs w:val="32"/>
+                <w:rtl/>
+              </w:rPr>
+            </w:pPr>
+          </w:p>
+        </w:tc>
+      </w:tr>
+      <w:tr>
+        <w:tc>
+          <w:tcPr>
+            <w:tcW w:w="2327" w:type="dxa"/>
+            <w:vAlign w:val="center"/>
+          </w:tcPr>
+          <w:p>
+            <w:pPr>
+              <w:pStyle w:val="a5"/>
+              <w:ind w:left="0"/>
+              <w:rPr>
+                <w:sz w:val="32"/>
+                <w:szCs w:val="32"/>
+                <w:rtl/>
+              </w:rPr>
+            </w:pPr>
+            <w:r>
+              <w:rPr>
+                <w:rFonts w:hint="cs"/>
+                <w:sz w:val="32"/>
+                <w:szCs w:val="32"/>
+                <w:rtl/>
+              </w:rPr>
+              <w:t xml:space="preserve">الهدف </w:t>
+            </w:r>
+            <w:r>
+              <w:rPr>
+                <w:sz w:val="32"/>
+                <w:szCs w:val="32"/>
+              </w:rPr>
+              <w:t>Goal</w:t>
+            </w:r>
+            <w:r>
+              <w:rPr>
+                <w:rFonts w:hint="cs"/>
+                <w:sz w:val="32"/>
+                <w:szCs w:val="32"/>
+                <w:rtl/>
+              </w:rPr>
+              <w:t xml:space="preserve"> </w:t>
+            </w:r>
+          </w:p>
+        </w:tc>
+        <w:tc>
+          <w:tcPr>
+            <w:tcW w:w="6195" w:type="dxa"/>
+            <w:vAlign w:val="center"/>
+          </w:tcPr>
+          <w:p>
+            <w:pPr>
+              <w:pStyle w:val="a5"/>
+              <w:ind w:left="0"/>
+              <w:rPr>
+                <w:sz w:val="32"/>
+                <w:szCs w:val="32"/>
+                <w:rtl/>
+              </w:rPr>
+            </w:pPr>
+            <w:r>
+              <w:rPr>
+                <w:rFonts w:hint="cs"/>
+                <w:sz w:val="32"/>
+                <w:szCs w:val="32"/>
+                <w:rtl/>
+              </w:rPr>
+              <w:t>السماح لصاحب المكتب تسجيل بيانات عملية بيع ما يملكة البائع للشاري</w:t>
+            </w:r>
+          </w:p>
+        </w:tc>
+      </w:tr>
+      <w:tr>
+        <w:tc>
+          <w:tcPr>
+            <w:tcW w:w="2327" w:type="dxa"/>
+            <w:vAlign w:val="center"/>
+          </w:tcPr>
+          <w:p>
+            <w:pPr>
+              <w:pStyle w:val="a5"/>
+              <w:ind w:left="0"/>
+              <w:rPr>
+                <w:sz w:val="32"/>
+                <w:szCs w:val="32"/>
+              </w:rPr>
+            </w:pPr>
+            <w:r>
+              <w:rPr>
+                <w:rFonts w:hint="cs"/>
+                <w:sz w:val="32"/>
+                <w:szCs w:val="32"/>
+                <w:rtl/>
+              </w:rPr>
+              <w:t>الفاعلون الرئيسيون</w:t>
+            </w:r>
+            <w:r>
+              <w:rPr>
+                <w:sz w:val="32"/>
+                <w:szCs w:val="32"/>
+              </w:rPr>
+              <w:t>Primary Actors</w:t>
+            </w:r>
+          </w:p>
+        </w:tc>
+        <w:tc>
+          <w:tcPr>
+            <w:tcW w:w="6195" w:type="dxa"/>
+            <w:vAlign w:val="center"/>
+          </w:tcPr>
+          <w:p>
+            <w:pPr>
+              <w:pStyle w:val="a5"/>
+              <w:ind w:left="0"/>
+              <w:jc w:val="center"/>
+              <w:rPr>
+                <w:sz w:val="32"/>
+                <w:szCs w:val="32"/>
+                <w:rtl/>
+              </w:rPr>
+            </w:pPr>
+            <w:r>
+              <w:rPr>
+                <w:rFonts w:hint="cs"/>
+                <w:sz w:val="32"/>
+                <w:szCs w:val="32"/>
+                <w:rtl/>
+              </w:rPr>
+              <w:t>صاحب المكتب</w:t>
+            </w:r>
+          </w:p>
+        </w:tc>
+      </w:tr>
+      <w:tr>
+        <w:tc>
+          <w:tcPr>
+            <w:tcW w:w="2327" w:type="dxa"/>
+            <w:vAlign w:val="center"/>
+          </w:tcPr>
+          <w:p>
+            <w:pPr>
+              <w:pStyle w:val="a5"/>
+              <w:ind w:left="0"/>
+              <w:rPr>
+                <w:sz w:val="32"/>
+                <w:szCs w:val="32"/>
+                <w:rtl/>
+              </w:rPr>
+            </w:pPr>
+            <w:r>
+              <w:rPr>
+                <w:rFonts w:cs="Calibri"/>
+                <w:sz w:val="32"/>
+                <w:szCs w:val="32"/>
+                <w:rtl/>
+              </w:rPr>
+              <w:t xml:space="preserve">الفاعلون الثانويون </w:t>
+            </w:r>
+            <w:r>
+              <w:rPr>
+                <w:sz w:val="32"/>
+                <w:szCs w:val="32"/>
+              </w:rPr>
+              <w:t>Secondary Actors</w:t>
+            </w:r>
+          </w:p>
+        </w:tc>
+        <w:tc>
+          <w:tcPr>
+            <w:tcW w:w="6195" w:type="dxa"/>
+            <w:vAlign w:val="center"/>
+          </w:tcPr>
+          <w:p>
+            <w:pPr>
+              <w:pStyle w:val="a5"/>
+              <w:ind w:left="0"/>
+              <w:jc w:val="center"/>
+              <w:rPr>
+                <w:sz w:val="32"/>
+                <w:szCs w:val="32"/>
+                <w:rtl/>
+              </w:rPr>
+            </w:pPr>
+            <w:r>
+              <w:rPr>
+                <w:rFonts w:hint="cs"/>
+                <w:sz w:val="32"/>
+                <w:szCs w:val="32"/>
+                <w:rtl/>
+              </w:rPr>
+              <w:t>البائع-الشاري</w:t>
+            </w:r>
+          </w:p>
+        </w:tc>
+      </w:tr>
+      <w:tr>
+        <w:tc>
+          <w:tcPr>
+            <w:tcW w:w="2327" w:type="dxa"/>
+            <w:vAlign w:val="center"/>
+          </w:tcPr>
+          <w:p>
+            <w:pPr>
+              <w:pStyle w:val="a5"/>
+              <w:ind w:left="0"/>
+              <w:rPr>
+                <w:sz w:val="32"/>
+                <w:szCs w:val="32"/>
+                <w:rtl/>
+              </w:rPr>
+            </w:pPr>
+            <w:r>
+              <w:rPr>
+                <w:rFonts w:cs="Calibri"/>
+                <w:sz w:val="32"/>
+                <w:szCs w:val="32"/>
+                <w:rtl/>
+              </w:rPr>
+              <w:t xml:space="preserve">شرط النهاية الناجحة </w:t>
+            </w:r>
+            <w:r>
+              <w:rPr>
+                <w:sz w:val="32"/>
+                <w:szCs w:val="32"/>
+              </w:rPr>
+              <w:t>Successful End Condition</w:t>
+            </w:r>
+          </w:p>
+        </w:tc>
+        <w:tc>
+          <w:tcPr>
+            <w:tcW w:w="6195" w:type="dxa"/>
+            <w:vAlign w:val="center"/>
+          </w:tcPr>
+          <w:p>
+            <w:pPr>
+              <w:pStyle w:val="a5"/>
+              <w:ind w:left="0"/>
+              <w:rPr>
+                <w:sz w:val="32"/>
+                <w:szCs w:val="32"/>
+                <w:rtl/>
+              </w:rPr>
+            </w:pPr>
+            <w:r>
+              <w:rPr>
+                <w:rFonts w:hint="cs"/>
+                <w:sz w:val="32"/>
+                <w:szCs w:val="32"/>
+                <w:rtl/>
+              </w:rPr>
+              <w:t xml:space="preserve">تخزين بيانات عملية البيع وحذف المباع من بين الخدمات المتوفرة </w:t>
+            </w:r>
+          </w:p>
+        </w:tc>
+      </w:tr>
+      <w:tr>
+        <w:tc>
+          <w:tcPr>
+            <w:tcW w:w="2327" w:type="dxa"/>
+            <w:vAlign w:val="center"/>
+          </w:tcPr>
+          <w:p>
+            <w:pPr>
+              <w:pStyle w:val="a5"/>
+              <w:ind w:left="0"/>
+              <w:rPr>
+                <w:sz w:val="32"/>
+                <w:szCs w:val="32"/>
+                <w:rtl/>
+              </w:rPr>
+            </w:pPr>
+            <w:r>
+              <w:rPr>
+                <w:rFonts w:cs="Calibri"/>
+                <w:sz w:val="32"/>
+                <w:szCs w:val="32"/>
+                <w:rtl/>
+              </w:rPr>
+              <w:lastRenderedPageBreak/>
+              <w:t xml:space="preserve">شرط النهاية الفاشلة </w:t>
+            </w:r>
+            <w:r>
+              <w:rPr>
+                <w:sz w:val="32"/>
+                <w:szCs w:val="32"/>
+              </w:rPr>
+              <w:t>Failed End Condition</w:t>
+            </w:r>
+          </w:p>
+        </w:tc>
+        <w:tc>
+          <w:tcPr>
+            <w:tcW w:w="6195" w:type="dxa"/>
+            <w:vAlign w:val="center"/>
+          </w:tcPr>
+          <w:p>
+            <w:pPr>
+              <w:pStyle w:val="a5"/>
+              <w:ind w:left="0"/>
+              <w:rPr>
+                <w:sz w:val="32"/>
+                <w:szCs w:val="32"/>
+                <w:rtl/>
+              </w:rPr>
+            </w:pPr>
+            <w:r>
+              <w:rPr>
+                <w:rFonts w:hint="cs"/>
+                <w:sz w:val="32"/>
+                <w:szCs w:val="32"/>
+                <w:rtl/>
+              </w:rPr>
+              <w:t>إظهار رسالة خطأ بعملية البيع</w:t>
+            </w:r>
+          </w:p>
+        </w:tc>
+      </w:tr>
+      <w:tr>
+        <w:tc>
+          <w:tcPr>
+            <w:tcW w:w="2327" w:type="dxa"/>
+            <w:vAlign w:val="center"/>
+          </w:tcPr>
+          <w:p>
+            <w:pPr>
+              <w:pStyle w:val="a5"/>
+              <w:ind w:left="0"/>
+              <w:rPr>
+                <w:sz w:val="32"/>
+                <w:szCs w:val="32"/>
+              </w:rPr>
+            </w:pPr>
+            <w:r>
+              <w:rPr>
+                <w:rFonts w:hint="cs"/>
+                <w:sz w:val="32"/>
+                <w:szCs w:val="32"/>
+                <w:rtl/>
+              </w:rPr>
+              <w:t xml:space="preserve">القادح </w:t>
+            </w:r>
+            <w:r>
+              <w:rPr>
+                <w:sz w:val="32"/>
+                <w:szCs w:val="32"/>
+              </w:rPr>
+              <w:t>Trigger</w:t>
+            </w:r>
+          </w:p>
+        </w:tc>
+        <w:tc>
+          <w:tcPr>
+            <w:tcW w:w="6195" w:type="dxa"/>
+            <w:vAlign w:val="center"/>
+          </w:tcPr>
+          <w:p>
+            <w:pPr>
+              <w:pStyle w:val="a5"/>
+              <w:ind w:left="0"/>
+              <w:rPr>
+                <w:sz w:val="32"/>
+                <w:szCs w:val="32"/>
+                <w:rtl/>
+              </w:rPr>
+            </w:pPr>
+            <w:r>
+              <w:rPr>
+                <w:rFonts w:hint="cs"/>
+                <w:sz w:val="32"/>
+                <w:szCs w:val="32"/>
+                <w:rtl/>
+              </w:rPr>
+              <w:t>طلب الشاري من صاحب المكتب شراء (بيت,محل,أرض)</w:t>
+            </w:r>
+          </w:p>
+          <w:p>
+            <w:pPr>
+              <w:pStyle w:val="a5"/>
+              <w:ind w:left="0"/>
+              <w:rPr>
+                <w:sz w:val="32"/>
+                <w:szCs w:val="32"/>
+                <w:rtl/>
+              </w:rPr>
+            </w:pPr>
+            <w:r>
+              <w:rPr>
+                <w:rFonts w:hint="cs"/>
+                <w:sz w:val="32"/>
+                <w:szCs w:val="32"/>
+                <w:rtl/>
+              </w:rPr>
+              <w:t>وطلب البائع من صاحب المكتب بيع (بيت,محل,أرض)</w:t>
+            </w:r>
+          </w:p>
+        </w:tc>
+      </w:tr>
+      <w:tr>
+        <w:tc>
+          <w:tcPr>
+            <w:tcW w:w="2327" w:type="dxa"/>
+            <w:vAlign w:val="center"/>
+          </w:tcPr>
+          <w:p>
+            <w:pPr>
+              <w:pStyle w:val="a5"/>
+              <w:ind w:left="0"/>
+              <w:rPr>
+                <w:sz w:val="32"/>
+                <w:szCs w:val="32"/>
+                <w:rtl/>
+              </w:rPr>
+            </w:pPr>
+            <w:r>
+              <w:rPr>
+                <w:rFonts w:cs="Calibri"/>
+                <w:sz w:val="32"/>
+                <w:szCs w:val="32"/>
+                <w:rtl/>
+              </w:rPr>
+              <w:t xml:space="preserve">التدفق الرئيسي </w:t>
+            </w:r>
+            <w:r>
+              <w:rPr>
+                <w:sz w:val="32"/>
+                <w:szCs w:val="32"/>
+              </w:rPr>
+              <w:t>Main Flow</w:t>
+            </w:r>
+          </w:p>
+        </w:tc>
+        <w:tc>
+          <w:tcPr>
+            <w:tcW w:w="6195" w:type="dxa"/>
+            <w:vAlign w:val="center"/>
+          </w:tcPr>
+          <w:p>
+            <w:pPr>
+              <w:pStyle w:val="a5"/>
+              <w:numPr>
+                <w:ilvl w:val="0"/>
+                <w:numId w:val="21"/>
+              </w:numPr>
+              <w:rPr>
+                <w:sz w:val="32"/>
+                <w:szCs w:val="32"/>
+                <w:rtl/>
+              </w:rPr>
+            </w:pPr>
+            <w:r>
+              <w:rPr>
+                <w:rFonts w:hint="cs"/>
+                <w:sz w:val="32"/>
+                <w:szCs w:val="32"/>
+                <w:rtl/>
+              </w:rPr>
+              <w:t>يقدم البائع الأوراق المطلوبة منه</w:t>
+            </w:r>
+          </w:p>
+          <w:p>
+            <w:pPr>
+              <w:pStyle w:val="a5"/>
+              <w:numPr>
+                <w:ilvl w:val="0"/>
+                <w:numId w:val="21"/>
+              </w:numPr>
+              <w:rPr>
+                <w:sz w:val="32"/>
+                <w:szCs w:val="32"/>
+              </w:rPr>
+            </w:pPr>
+            <w:r>
+              <w:rPr>
+                <w:rFonts w:hint="cs"/>
+                <w:sz w:val="32"/>
+                <w:szCs w:val="32"/>
+                <w:rtl/>
+              </w:rPr>
+              <w:t>يقدم الشاري الأوراق المطلوبة منه</w:t>
+            </w:r>
+          </w:p>
+          <w:p>
+            <w:pPr>
+              <w:pStyle w:val="a5"/>
+              <w:numPr>
+                <w:ilvl w:val="0"/>
+                <w:numId w:val="21"/>
+              </w:numPr>
+              <w:rPr>
+                <w:sz w:val="32"/>
+                <w:szCs w:val="32"/>
+              </w:rPr>
+            </w:pPr>
+            <w:r>
+              <w:rPr>
+                <w:rFonts w:hint="cs"/>
+                <w:sz w:val="32"/>
+                <w:szCs w:val="32"/>
+                <w:rtl/>
+              </w:rPr>
+              <w:t>يتم التحقق من الأوراق المطلوبة من البائع</w:t>
+            </w:r>
+          </w:p>
+          <w:p>
+            <w:pPr>
+              <w:pStyle w:val="a5"/>
+              <w:numPr>
+                <w:ilvl w:val="0"/>
+                <w:numId w:val="21"/>
+              </w:numPr>
+              <w:rPr>
+                <w:sz w:val="32"/>
+                <w:szCs w:val="32"/>
+              </w:rPr>
+            </w:pPr>
+            <w:r>
+              <w:rPr>
+                <w:rFonts w:hint="cs"/>
+                <w:sz w:val="32"/>
+                <w:szCs w:val="32"/>
+                <w:rtl/>
+              </w:rPr>
+              <w:t>يتم التحقق من الأوراق المطلوبة من الشاري</w:t>
+            </w:r>
+          </w:p>
+          <w:p>
+            <w:pPr>
+              <w:pStyle w:val="a5"/>
+              <w:numPr>
+                <w:ilvl w:val="0"/>
+                <w:numId w:val="21"/>
+              </w:numPr>
+              <w:rPr>
+                <w:sz w:val="32"/>
+                <w:szCs w:val="32"/>
+              </w:rPr>
+            </w:pPr>
+            <w:r>
+              <w:rPr>
+                <w:rFonts w:hint="cs"/>
+                <w:sz w:val="32"/>
+                <w:szCs w:val="32"/>
+                <w:rtl/>
+              </w:rPr>
+              <w:t>إدخال البيانات الخاصة بالعقد</w:t>
+            </w:r>
+          </w:p>
+          <w:p>
+            <w:pPr>
+              <w:pStyle w:val="a5"/>
+              <w:numPr>
+                <w:ilvl w:val="0"/>
+                <w:numId w:val="21"/>
+              </w:numPr>
+              <w:rPr>
+                <w:sz w:val="32"/>
+                <w:szCs w:val="32"/>
+              </w:rPr>
+            </w:pPr>
+            <w:r>
+              <w:rPr>
+                <w:rFonts w:hint="cs"/>
+                <w:sz w:val="32"/>
+                <w:szCs w:val="32"/>
+                <w:rtl/>
+              </w:rPr>
+              <w:t>إدخال المعلومات الخاصة بالبائع</w:t>
+            </w:r>
+          </w:p>
+          <w:p>
+            <w:pPr>
+              <w:pStyle w:val="a5"/>
+              <w:numPr>
+                <w:ilvl w:val="0"/>
+                <w:numId w:val="21"/>
+              </w:numPr>
+              <w:rPr>
+                <w:sz w:val="32"/>
+                <w:szCs w:val="32"/>
+              </w:rPr>
+            </w:pPr>
+            <w:r>
+              <w:rPr>
+                <w:rFonts w:hint="cs"/>
+                <w:sz w:val="32"/>
+                <w:szCs w:val="32"/>
+                <w:rtl/>
+              </w:rPr>
+              <w:t>إدخال المعلومات الخاصة بالشاري</w:t>
+            </w:r>
+          </w:p>
+          <w:p>
+            <w:pPr>
+              <w:pStyle w:val="a5"/>
+              <w:numPr>
+                <w:ilvl w:val="0"/>
+                <w:numId w:val="21"/>
+              </w:numPr>
+              <w:rPr>
+                <w:sz w:val="32"/>
+                <w:szCs w:val="32"/>
+              </w:rPr>
+            </w:pPr>
+            <w:r>
+              <w:rPr>
+                <w:rFonts w:hint="cs"/>
+                <w:sz w:val="32"/>
+                <w:szCs w:val="32"/>
+                <w:rtl/>
+              </w:rPr>
+              <w:t>إدخال مواصفات العقار المباع</w:t>
+            </w:r>
+          </w:p>
+          <w:p>
+            <w:pPr>
+              <w:pStyle w:val="a5"/>
+              <w:numPr>
+                <w:ilvl w:val="0"/>
+                <w:numId w:val="21"/>
+              </w:numPr>
+              <w:rPr>
+                <w:sz w:val="32"/>
+                <w:szCs w:val="32"/>
+              </w:rPr>
+            </w:pPr>
+            <w:r>
+              <w:rPr>
+                <w:rFonts w:hint="cs"/>
+                <w:sz w:val="32"/>
+                <w:szCs w:val="32"/>
+                <w:rtl/>
+              </w:rPr>
+              <w:t>إدخال شروط العقد</w:t>
+            </w:r>
+          </w:p>
+          <w:p>
+            <w:pPr>
+              <w:pStyle w:val="a5"/>
+              <w:numPr>
+                <w:ilvl w:val="0"/>
+                <w:numId w:val="21"/>
+              </w:numPr>
+              <w:rPr>
+                <w:sz w:val="32"/>
+                <w:szCs w:val="32"/>
+              </w:rPr>
+            </w:pPr>
+            <w:r>
+              <w:rPr>
+                <w:rFonts w:hint="cs"/>
+                <w:sz w:val="32"/>
+                <w:szCs w:val="32"/>
+                <w:rtl/>
+              </w:rPr>
+              <w:t>إدخال البصمات والتواقيع</w:t>
+            </w:r>
+          </w:p>
+          <w:p>
+            <w:pPr>
+              <w:pStyle w:val="a5"/>
+              <w:numPr>
+                <w:ilvl w:val="0"/>
+                <w:numId w:val="21"/>
+              </w:numPr>
+              <w:rPr>
+                <w:sz w:val="32"/>
+                <w:szCs w:val="32"/>
+              </w:rPr>
+            </w:pPr>
+            <w:r>
+              <w:rPr>
+                <w:rFonts w:hint="cs"/>
+                <w:sz w:val="32"/>
+                <w:szCs w:val="32"/>
+                <w:rtl/>
+              </w:rPr>
+              <w:t>تثبيت عقد البيع</w:t>
+            </w:r>
+          </w:p>
+          <w:p>
+            <w:pPr>
+              <w:pStyle w:val="a5"/>
+              <w:numPr>
+                <w:ilvl w:val="0"/>
+                <w:numId w:val="21"/>
+              </w:numPr>
+              <w:rPr>
+                <w:sz w:val="32"/>
+                <w:szCs w:val="32"/>
+              </w:rPr>
+            </w:pPr>
+            <w:r>
+              <w:rPr>
+                <w:rFonts w:hint="cs"/>
+                <w:sz w:val="32"/>
+                <w:szCs w:val="32"/>
+                <w:rtl/>
+              </w:rPr>
+              <w:t>إدخال الحصة المالية لصاحب المكتب</w:t>
+            </w:r>
+          </w:p>
+          <w:p>
+            <w:pPr>
+              <w:pStyle w:val="a5"/>
+              <w:numPr>
+                <w:ilvl w:val="0"/>
+                <w:numId w:val="21"/>
+              </w:numPr>
+              <w:rPr>
+                <w:sz w:val="32"/>
+                <w:szCs w:val="32"/>
+              </w:rPr>
+            </w:pPr>
+            <w:r>
+              <w:rPr>
+                <w:rFonts w:hint="cs"/>
+                <w:sz w:val="32"/>
+                <w:szCs w:val="32"/>
+                <w:rtl/>
+              </w:rPr>
+              <w:t>طباعة عقد البيع</w:t>
+            </w:r>
+          </w:p>
+          <w:p>
+            <w:pPr>
+              <w:pStyle w:val="a5"/>
+              <w:numPr>
+                <w:ilvl w:val="0"/>
+                <w:numId w:val="21"/>
+              </w:numPr>
+              <w:rPr>
+                <w:sz w:val="32"/>
+                <w:szCs w:val="32"/>
+              </w:rPr>
+            </w:pPr>
+            <w:r>
+              <w:rPr>
+                <w:rFonts w:hint="cs"/>
+                <w:sz w:val="32"/>
+                <w:szCs w:val="32"/>
+                <w:rtl/>
+              </w:rPr>
+              <w:t>حذف العقار المباع من بين الخدمات المتوفرة بالمكتب</w:t>
+            </w:r>
+          </w:p>
+          <w:p>
+            <w:pPr>
+              <w:pStyle w:val="a5"/>
+              <w:ind w:left="0"/>
+              <w:rPr>
+                <w:sz w:val="32"/>
+                <w:szCs w:val="32"/>
+                <w:rtl/>
+              </w:rPr>
+            </w:pPr>
+          </w:p>
+        </w:tc>
+      </w:tr>
+    </w:tbl>
+    <w:p>
+      <w:pPr>
+        <w:pStyle w:val="a5"/>
+        <w:rPr>
+          <w:sz w:val="32"/>
+          <w:szCs w:val="32"/>
+          <w:rtl/>
+        </w:rPr>
+      </w:pPr>
+    </w:p>
+    <w:p>
+      <w:pPr>
+        <w:pStyle w:val="a5"/>
+        <w:rPr>
+          <w:sz w:val="32"/>
+          <w:szCs w:val="32"/>
+          <w:rtl/>
+        </w:rPr>
+      </w:pPr>
+      <w:r>
+        <w:rPr>
+          <w:sz w:val="32"/>
+          <w:szCs w:val="32"/>
+        </w:rPr>
+        <w:t>.3.1.3</w:t>
+      </w:r>
+      <w:r>
+        <w:rPr>
+          <w:rFonts w:hint="cs"/>
+          <w:sz w:val="32"/>
+          <w:szCs w:val="32"/>
+          <w:rtl/>
+        </w:rPr>
+        <w:t>حذف بيانات المعروض</w:t>
+      </w:r>
+    </w:p>
+    <w:p>
+      <w:pPr>
+        <w:pStyle w:val="a5"/>
+        <w:rPr>
+          <w:sz w:val="32"/>
+          <w:szCs w:val="32"/>
+          <w:rtl/>
+        </w:rPr>
+      </w:pPr>
+    </w:p>
+    <w:tbl>
+      <w:tblPr>
+        <w:tblStyle w:val="a8"/>
+        <w:bidiVisual/>
+        <w:tblW w:w="0" w:type="auto"/>
+        <w:tblInd w:w="50" w:type="dxa"/>
+        <w:tblLayout w:type="fixed"/>
+        <w:tblLook w:val="04A0"/>
+      </w:tblPr>
+      <w:tblGrid>
+        <w:gridCol w:w="2268"/>
+        <w:gridCol w:w="6204"/>
+      </w:tblGrid>
+      <w:tr>
+        <w:tc>
+          <w:tcPr>
+            <w:tcW w:w="2268" w:type="dxa"/>
+            <w:vAlign w:val="center"/>
+          </w:tcPr>
+          <w:p>
+            <w:pPr>
+              <w:pStyle w:val="a5"/>
+              <w:ind w:left="0"/>
+              <w:rPr>
+                <w:sz w:val="32"/>
+                <w:szCs w:val="32"/>
+                <w:rtl/>
+              </w:rPr>
+            </w:pPr>
+            <w:r>
+              <w:rPr>
+                <w:rFonts w:cs="Calibri"/>
+                <w:sz w:val="32"/>
+                <w:szCs w:val="32"/>
+                <w:rtl/>
+              </w:rPr>
+              <w:t xml:space="preserve">اسم حالة الاستخدام </w:t>
+            </w:r>
+            <w:r>
+              <w:rPr>
+                <w:sz w:val="32"/>
+                <w:szCs w:val="32"/>
+              </w:rPr>
+              <w:t>Usecase name</w:t>
+            </w:r>
+          </w:p>
+        </w:tc>
+        <w:tc>
+          <w:tcPr>
+            <w:tcW w:w="6204" w:type="dxa"/>
+            <w:vAlign w:val="center"/>
+          </w:tcPr>
+          <w:p>
+            <w:pPr>
+              <w:pStyle w:val="a5"/>
+              <w:ind w:left="0"/>
+              <w:jc w:val="center"/>
+              <w:rPr>
+                <w:sz w:val="32"/>
+                <w:szCs w:val="32"/>
+                <w:rtl/>
+              </w:rPr>
+            </w:pPr>
+            <w:r>
+              <w:rPr>
+                <w:rFonts w:hint="cs"/>
+                <w:sz w:val="32"/>
+                <w:szCs w:val="32"/>
+                <w:rtl/>
+              </w:rPr>
+              <w:t>حذف بيانات المعروض</w:t>
+            </w:r>
+          </w:p>
+        </w:tc>
+      </w:tr>
+      <w:tr>
+        <w:tc>
+          <w:tcPr>
+            <w:tcW w:w="2268" w:type="dxa"/>
+            <w:vAlign w:val="center"/>
+          </w:tcPr>
+          <w:p>
+            <w:pPr>
+              <w:pStyle w:val="a5"/>
+              <w:ind w:left="0"/>
+              <w:rPr>
+                <w:sz w:val="32"/>
+                <w:szCs w:val="32"/>
+                <w:rtl/>
+              </w:rPr>
+            </w:pPr>
+            <w:r>
+              <w:rPr>
+                <w:rFonts w:cs="Calibri"/>
+                <w:sz w:val="32"/>
+                <w:szCs w:val="32"/>
+                <w:rtl/>
+              </w:rPr>
+              <w:t xml:space="preserve">المتطلبات التابعة لها </w:t>
+            </w:r>
+            <w:r>
+              <w:rPr>
+                <w:sz w:val="32"/>
+                <w:szCs w:val="32"/>
+              </w:rPr>
+              <w:t>Related Requirements</w:t>
+            </w:r>
+          </w:p>
+        </w:tc>
+        <w:tc>
+          <w:tcPr>
+            <w:tcW w:w="6204" w:type="dxa"/>
+            <w:vAlign w:val="center"/>
+          </w:tcPr>
+          <w:p>
+            <w:pPr>
+              <w:pStyle w:val="a5"/>
+              <w:ind w:left="0"/>
+              <w:rPr>
+                <w:sz w:val="32"/>
+                <w:szCs w:val="32"/>
+                <w:rtl/>
+              </w:rPr>
+            </w:pPr>
+          </w:p>
+        </w:tc>
+      </w:tr>
+      <w:tr>
+        <w:tc>
+          <w:tcPr>
+            <w:tcW w:w="2268" w:type="dxa"/>
+            <w:vAlign w:val="center"/>
+          </w:tcPr>
+          <w:p>
+            <w:pPr>
+              <w:pStyle w:val="a5"/>
+              <w:ind w:left="0"/>
+              <w:rPr>
+                <w:sz w:val="32"/>
+                <w:szCs w:val="32"/>
+                <w:rtl/>
+              </w:rPr>
+            </w:pPr>
+            <w:r>
+              <w:rPr>
+                <w:rFonts w:hint="cs"/>
+                <w:sz w:val="32"/>
+                <w:szCs w:val="32"/>
+                <w:rtl/>
+              </w:rPr>
+              <w:t xml:space="preserve">الهدف </w:t>
+            </w:r>
+            <w:r>
+              <w:rPr>
+                <w:sz w:val="32"/>
+                <w:szCs w:val="32"/>
+              </w:rPr>
+              <w:t>Goal</w:t>
+            </w:r>
+          </w:p>
+        </w:tc>
+        <w:tc>
+          <w:tcPr>
+            <w:tcW w:w="6204" w:type="dxa"/>
+            <w:vAlign w:val="center"/>
+          </w:tcPr>
+          <w:p>
+            <w:pPr>
+              <w:pStyle w:val="a5"/>
+              <w:ind w:left="0"/>
+              <w:rPr>
+                <w:sz w:val="32"/>
+                <w:szCs w:val="32"/>
+                <w:rtl/>
+              </w:rPr>
+            </w:pPr>
+            <w:r>
+              <w:rPr>
+                <w:rFonts w:hint="cs"/>
+                <w:sz w:val="32"/>
+                <w:szCs w:val="32"/>
+                <w:rtl/>
+              </w:rPr>
+              <w:t>السماح لصاحب المكتب بحذف المعروض من قائمة المعروضات المتوفرة</w:t>
+            </w:r>
+          </w:p>
+        </w:tc>
+      </w:tr>
+      <w:tr>
+        <w:tc>
+          <w:tcPr>
+            <w:tcW w:w="2268" w:type="dxa"/>
+            <w:vAlign w:val="center"/>
+          </w:tcPr>
+          <w:p>
+            <w:pPr>
+              <w:pStyle w:val="a5"/>
+              <w:ind w:left="0"/>
+              <w:rPr>
+                <w:sz w:val="32"/>
+                <w:szCs w:val="32"/>
+                <w:rtl/>
+              </w:rPr>
+            </w:pPr>
+            <w:r>
+              <w:rPr>
+                <w:rFonts w:hint="cs"/>
+                <w:sz w:val="32"/>
+                <w:szCs w:val="32"/>
+                <w:rtl/>
+              </w:rPr>
+              <w:t>الفاعلون الرئيسيون</w:t>
+            </w:r>
+            <w:r>
+              <w:rPr>
+                <w:sz w:val="32"/>
+                <w:szCs w:val="32"/>
+              </w:rPr>
+              <w:t>Primary Actors</w:t>
+            </w:r>
+          </w:p>
+        </w:tc>
+        <w:tc>
+          <w:tcPr>
+            <w:tcW w:w="6204" w:type="dxa"/>
+            <w:vAlign w:val="center"/>
+          </w:tcPr>
+          <w:p>
+            <w:pPr>
+              <w:pStyle w:val="a5"/>
+              <w:ind w:left="0"/>
+              <w:jc w:val="center"/>
+              <w:rPr>
+                <w:sz w:val="32"/>
+                <w:szCs w:val="32"/>
+                <w:rtl/>
+              </w:rPr>
+            </w:pPr>
+            <w:r>
+              <w:rPr>
+                <w:rFonts w:hint="cs"/>
+                <w:sz w:val="32"/>
+                <w:szCs w:val="32"/>
+                <w:rtl/>
+              </w:rPr>
+              <w:t>صاحب المكتب</w:t>
+            </w:r>
+          </w:p>
+        </w:tc>
+      </w:tr>
+      <w:tr>
+        <w:tc>
+          <w:tcPr>
+            <w:tcW w:w="2268" w:type="dxa"/>
+            <w:vAlign w:val="center"/>
+          </w:tcPr>
+          <w:p>
+            <w:pPr>
+              <w:pStyle w:val="a5"/>
+              <w:ind w:left="0"/>
+              <w:rPr>
+                <w:sz w:val="32"/>
+                <w:szCs w:val="32"/>
+                <w:rtl/>
+              </w:rPr>
+            </w:pPr>
+            <w:r>
+              <w:rPr>
+                <w:rFonts w:cs="Calibri"/>
+                <w:sz w:val="32"/>
+                <w:szCs w:val="32"/>
+                <w:rtl/>
+              </w:rPr>
+              <w:lastRenderedPageBreak/>
+              <w:t xml:space="preserve">الفاعلون الثانويون </w:t>
+            </w:r>
+            <w:r>
+              <w:rPr>
+                <w:sz w:val="32"/>
+                <w:szCs w:val="32"/>
+              </w:rPr>
+              <w:t>Secondary Actors</w:t>
+            </w:r>
+          </w:p>
+        </w:tc>
+        <w:tc>
+          <w:tcPr>
+            <w:tcW w:w="6204" w:type="dxa"/>
+            <w:vAlign w:val="center"/>
+          </w:tcPr>
+          <w:p>
+            <w:pPr>
+              <w:pStyle w:val="a5"/>
+              <w:ind w:left="0"/>
+              <w:rPr>
+                <w:sz w:val="32"/>
+                <w:szCs w:val="32"/>
+                <w:rtl/>
+              </w:rPr>
+            </w:pPr>
+          </w:p>
+        </w:tc>
+      </w:tr>
+      <w:tr>
+        <w:tc>
+          <w:tcPr>
+            <w:tcW w:w="2268" w:type="dxa"/>
+            <w:vAlign w:val="center"/>
+          </w:tcPr>
+          <w:p>
+            <w:pPr>
+              <w:pStyle w:val="a5"/>
+              <w:ind w:left="0"/>
+              <w:rPr>
+                <w:sz w:val="32"/>
+                <w:szCs w:val="32"/>
+                <w:rtl/>
+              </w:rPr>
+            </w:pPr>
+            <w:r>
+              <w:rPr>
+                <w:rFonts w:cs="Calibri"/>
+                <w:sz w:val="32"/>
+                <w:szCs w:val="32"/>
+                <w:rtl/>
+              </w:rPr>
+              <w:t xml:space="preserve">شرط النهاية الناجحة </w:t>
+            </w:r>
+            <w:r>
+              <w:rPr>
+                <w:sz w:val="32"/>
+                <w:szCs w:val="32"/>
+              </w:rPr>
+              <w:t>Successful End Condition</w:t>
+            </w:r>
+          </w:p>
+        </w:tc>
+        <w:tc>
+          <w:tcPr>
+            <w:tcW w:w="6204" w:type="dxa"/>
+            <w:vAlign w:val="center"/>
+          </w:tcPr>
+          <w:p>
+            <w:pPr>
+              <w:pStyle w:val="a5"/>
+              <w:ind w:left="0"/>
+              <w:rPr>
+                <w:sz w:val="32"/>
+                <w:szCs w:val="32"/>
+                <w:rtl/>
+              </w:rPr>
+            </w:pPr>
+            <w:r>
+              <w:rPr>
+                <w:rFonts w:hint="cs"/>
+                <w:sz w:val="32"/>
+                <w:szCs w:val="32"/>
+                <w:rtl/>
+              </w:rPr>
+              <w:t>حذف بيانات المعروض من قائمة المعروضات</w:t>
+            </w:r>
+          </w:p>
+        </w:tc>
+      </w:tr>
+      <w:tr>
+        <w:tc>
+          <w:tcPr>
+            <w:tcW w:w="2268" w:type="dxa"/>
+            <w:vAlign w:val="center"/>
+          </w:tcPr>
+          <w:p>
+            <w:pPr>
+              <w:pStyle w:val="a5"/>
+              <w:ind w:left="0"/>
+              <w:rPr>
+                <w:sz w:val="32"/>
+                <w:szCs w:val="32"/>
+                <w:rtl/>
+              </w:rPr>
+            </w:pPr>
+            <w:r>
+              <w:rPr>
+                <w:rFonts w:cs="Calibri"/>
+                <w:sz w:val="32"/>
+                <w:szCs w:val="32"/>
+                <w:rtl/>
+              </w:rPr>
+              <w:t xml:space="preserve">شرط النهاية الفاشلة </w:t>
+            </w:r>
+            <w:r>
+              <w:rPr>
+                <w:sz w:val="32"/>
+                <w:szCs w:val="32"/>
+              </w:rPr>
+              <w:t>Failed End Condition</w:t>
+            </w:r>
+          </w:p>
+        </w:tc>
+        <w:tc>
+          <w:tcPr>
+            <w:tcW w:w="6204" w:type="dxa"/>
+            <w:vAlign w:val="center"/>
+          </w:tcPr>
+          <w:p>
+            <w:pPr>
+              <w:pStyle w:val="a5"/>
+              <w:ind w:left="0"/>
+              <w:rPr>
+                <w:sz w:val="32"/>
+                <w:szCs w:val="32"/>
+                <w:rtl/>
+              </w:rPr>
+            </w:pPr>
+            <w:r>
+              <w:rPr>
+                <w:rFonts w:hint="cs"/>
+                <w:sz w:val="32"/>
+                <w:szCs w:val="32"/>
+                <w:rtl/>
+              </w:rPr>
+              <w:t>إظهار رسالة توحي بفشل الحذف</w:t>
+            </w:r>
+          </w:p>
+        </w:tc>
+      </w:tr>
+      <w:tr>
+        <w:tc>
+          <w:tcPr>
+            <w:tcW w:w="2268" w:type="dxa"/>
+            <w:vAlign w:val="center"/>
+          </w:tcPr>
+          <w:p>
+            <w:pPr>
+              <w:pStyle w:val="a5"/>
+              <w:ind w:left="0"/>
+              <w:rPr>
+                <w:sz w:val="32"/>
+                <w:szCs w:val="32"/>
+                <w:rtl/>
+              </w:rPr>
+            </w:pPr>
+            <w:r>
+              <w:rPr>
+                <w:rFonts w:hint="cs"/>
+                <w:sz w:val="32"/>
+                <w:szCs w:val="32"/>
+                <w:rtl/>
+              </w:rPr>
+              <w:t xml:space="preserve">القادح </w:t>
+            </w:r>
+            <w:r>
+              <w:rPr>
+                <w:sz w:val="32"/>
+                <w:szCs w:val="32"/>
+              </w:rPr>
+              <w:t>Trigger</w:t>
+            </w:r>
+          </w:p>
+        </w:tc>
+        <w:tc>
+          <w:tcPr>
+            <w:tcW w:w="6204" w:type="dxa"/>
+            <w:vAlign w:val="center"/>
+          </w:tcPr>
+          <w:p>
+            <w:pPr>
+              <w:pStyle w:val="a5"/>
+              <w:ind w:left="0"/>
+              <w:rPr>
+                <w:sz w:val="32"/>
+                <w:szCs w:val="32"/>
+                <w:rtl/>
+              </w:rPr>
+            </w:pPr>
+            <w:r>
+              <w:rPr>
+                <w:rFonts w:hint="cs"/>
+                <w:sz w:val="32"/>
+                <w:szCs w:val="32"/>
+                <w:rtl/>
+              </w:rPr>
+              <w:t xml:space="preserve">حصول عملية بيع أو إيجار أو رهن للمعروض أو طلب الشخص المالك حذف المعروض </w:t>
+            </w:r>
+          </w:p>
+        </w:tc>
+      </w:tr>
+      <w:tr>
+        <w:tc>
+          <w:tcPr>
+            <w:tcW w:w="2268" w:type="dxa"/>
+            <w:vAlign w:val="center"/>
+          </w:tcPr>
+          <w:p>
+            <w:pPr>
+              <w:rPr>
+                <w:rFonts w:cs="Calibri"/>
+                <w:sz w:val="32"/>
+                <w:szCs w:val="32"/>
+                <w:rtl/>
+                <w:lang w:bidi="ar-SY"/>
+              </w:rPr>
+            </w:pPr>
+            <w:r>
+              <w:rPr>
+                <w:rFonts w:cs="Calibri"/>
+                <w:sz w:val="32"/>
+                <w:szCs w:val="32"/>
+                <w:rtl/>
+              </w:rPr>
+              <w:t xml:space="preserve">التدفق الرئيسي </w:t>
+            </w:r>
+            <w:r>
+              <w:rPr>
+                <w:sz w:val="32"/>
+                <w:szCs w:val="32"/>
+              </w:rPr>
+              <w:t>Main Flow</w:t>
+            </w:r>
+          </w:p>
+        </w:tc>
+        <w:tc>
+          <w:tcPr>
+            <w:tcW w:w="6204" w:type="dxa"/>
+            <w:vAlign w:val="center"/>
+          </w:tcPr>
+          <w:p>
+            <w:pPr>
+              <w:pStyle w:val="a5"/>
+              <w:numPr>
+                <w:ilvl w:val="0"/>
+                <w:numId w:val="22"/>
+              </w:numPr>
+              <w:rPr>
+                <w:sz w:val="32"/>
+                <w:szCs w:val="32"/>
+              </w:rPr>
+            </w:pPr>
+            <w:r>
+              <w:rPr>
+                <w:rFonts w:hint="cs"/>
+                <w:sz w:val="32"/>
+                <w:szCs w:val="32"/>
+                <w:rtl/>
+              </w:rPr>
+              <w:t>البحث عن المعروض حسب اسم المالك</w:t>
+            </w:r>
+          </w:p>
+          <w:p>
+            <w:pPr>
+              <w:pStyle w:val="a5"/>
+              <w:numPr>
+                <w:ilvl w:val="0"/>
+                <w:numId w:val="22"/>
+              </w:numPr>
+              <w:rPr>
+                <w:sz w:val="32"/>
+                <w:szCs w:val="32"/>
+              </w:rPr>
+            </w:pPr>
+            <w:r>
+              <w:rPr>
+                <w:rFonts w:hint="cs"/>
+                <w:sz w:val="32"/>
+                <w:szCs w:val="32"/>
+                <w:rtl/>
+              </w:rPr>
+              <w:t>اختيار المعروض من بين الخيارات المتاحة</w:t>
+            </w:r>
+          </w:p>
+          <w:p>
+            <w:pPr>
+              <w:pStyle w:val="a5"/>
+              <w:numPr>
+                <w:ilvl w:val="0"/>
+                <w:numId w:val="22"/>
+              </w:numPr>
+              <w:rPr>
+                <w:sz w:val="32"/>
+                <w:szCs w:val="32"/>
+                <w:rtl/>
+              </w:rPr>
+            </w:pPr>
+            <w:r>
+              <w:rPr>
+                <w:rFonts w:hint="cs"/>
+                <w:sz w:val="32"/>
+                <w:szCs w:val="32"/>
+                <w:rtl/>
+              </w:rPr>
+              <w:t>حذف البيانات المتعلقة به</w:t>
+            </w:r>
+          </w:p>
+        </w:tc>
+      </w:tr>
+      <w:tr>
+        <w:tc>
+          <w:tcPr>
+            <w:tcW w:w="2268" w:type="dxa"/>
+            <w:vAlign w:val="center"/>
+          </w:tcPr>
+          <w:p>
+            <w:pPr>
+              <w:rPr>
+                <w:rFonts w:cs="Calibri"/>
+                <w:sz w:val="32"/>
+                <w:szCs w:val="32"/>
+                <w:rtl/>
+                <w:lang w:bidi="ar-SY"/>
+              </w:rPr>
+            </w:pPr>
+            <w:r>
+              <w:rPr>
+                <w:rFonts w:cs="Calibri"/>
+                <w:sz w:val="32"/>
+                <w:szCs w:val="32"/>
+                <w:rtl/>
+                <w:lang w:bidi="ar-SY"/>
+              </w:rPr>
+              <w:t>حالات التوسعة</w:t>
+            </w:r>
+          </w:p>
+          <w:p>
+            <w:pPr>
+              <w:pStyle w:val="a5"/>
+              <w:ind w:left="0"/>
+              <w:rPr>
+                <w:sz w:val="32"/>
+                <w:szCs w:val="32"/>
+                <w:rtl/>
+              </w:rPr>
+            </w:pPr>
+            <w:r>
+              <w:rPr>
+                <w:sz w:val="32"/>
+                <w:szCs w:val="32"/>
+                <w:lang w:bidi="ar-SY"/>
+              </w:rPr>
+              <w:t>Extensions</w:t>
+            </w:r>
+            <w:r>
+              <w:rPr>
+                <w:rFonts w:cs="Calibri"/>
+                <w:sz w:val="32"/>
+                <w:szCs w:val="32"/>
+                <w:rtl/>
+                <w:lang w:bidi="ar-SY"/>
+              </w:rPr>
+              <w:t xml:space="preserve"> </w:t>
+            </w:r>
+            <w:r>
+              <w:rPr>
+                <w:rFonts w:hint="cs"/>
+                <w:sz w:val="32"/>
+                <w:szCs w:val="32"/>
+                <w:rtl/>
+                <w:lang w:bidi="ar-SY"/>
+              </w:rPr>
+              <w:t xml:space="preserve"> </w:t>
+            </w:r>
+          </w:p>
+        </w:tc>
+        <w:tc>
+          <w:tcPr>
+            <w:tcW w:w="6204" w:type="dxa"/>
+            <w:vAlign w:val="center"/>
+          </w:tcPr>
+          <w:p>
+            <w:pPr>
+              <w:pStyle w:val="a5"/>
+              <w:ind w:left="0"/>
+              <w:rPr>
+                <w:sz w:val="32"/>
+                <w:szCs w:val="32"/>
+                <w:rtl/>
+              </w:rPr>
+            </w:pPr>
+            <w:r>
+              <w:rPr>
+                <w:rFonts w:hint="cs"/>
+                <w:sz w:val="32"/>
+                <w:szCs w:val="32"/>
+                <w:rtl/>
+              </w:rPr>
+              <w:t>لا يوجد</w:t>
+            </w:r>
+          </w:p>
+        </w:tc>
+      </w:tr>
+    </w:tbl>
+    <w:p>
+      <w:pPr>
+        <w:pStyle w:val="a5"/>
+        <w:rPr>
+          <w:sz w:val="32"/>
+          <w:szCs w:val="32"/>
+          <w:rtl/>
+        </w:rPr>
+      </w:pPr>
+    </w:p>
+    <w:p>
+      <w:pPr>
+        <w:rPr>
+          <w:sz w:val="32"/>
+          <w:szCs w:val="32"/>
+          <w:rtl/>
+        </w:rPr>
+      </w:pPr>
+      <w:r>
+        <w:rPr>
+          <w:sz w:val="32"/>
+          <w:szCs w:val="32"/>
+        </w:rPr>
+        <w:t>.3.1.4</w:t>
+      </w:r>
+      <w:r>
+        <w:rPr>
+          <w:rFonts w:hint="cs"/>
+          <w:sz w:val="32"/>
+          <w:szCs w:val="32"/>
+          <w:rtl/>
+        </w:rPr>
+        <w:t>تسجيل بيانات عملية الرهن</w:t>
+      </w:r>
+    </w:p>
+    <w:tbl>
+      <w:tblPr>
+        <w:tblStyle w:val="a8"/>
+        <w:bidiVisual/>
+        <w:tblW w:w="0" w:type="auto"/>
+        <w:tblLook w:val="04A0"/>
+      </w:tblPr>
+      <w:tblGrid>
+        <w:gridCol w:w="2327"/>
+        <w:gridCol w:w="6195"/>
+      </w:tblGrid>
+      <w:tr>
+        <w:tc>
+          <w:tcPr>
+            <w:tcW w:w="2318" w:type="dxa"/>
+          </w:tcPr>
+          <w:p>
+            <w:pPr>
+              <w:rPr>
+                <w:sz w:val="32"/>
+                <w:szCs w:val="32"/>
+                <w:rtl/>
+              </w:rPr>
+            </w:pPr>
+            <w:r>
+              <w:rPr>
+                <w:rFonts w:hint="cs"/>
+                <w:sz w:val="32"/>
+                <w:szCs w:val="32"/>
+                <w:rtl/>
+              </w:rPr>
+              <w:t>اسم الحالة</w:t>
+            </w:r>
+            <w:r>
+              <w:rPr>
+                <w:sz w:val="32"/>
+                <w:szCs w:val="32"/>
+              </w:rPr>
+              <w:t xml:space="preserve"> Usecase name</w:t>
+            </w:r>
+          </w:p>
+        </w:tc>
+        <w:tc>
+          <w:tcPr>
+            <w:tcW w:w="6204" w:type="dxa"/>
+            <w:vAlign w:val="center"/>
+          </w:tcPr>
+          <w:p>
+            <w:pPr>
+              <w:jc w:val="center"/>
+              <w:rPr>
+                <w:sz w:val="32"/>
+                <w:szCs w:val="32"/>
+                <w:rtl/>
+              </w:rPr>
+            </w:pPr>
+            <w:r>
+              <w:rPr>
+                <w:rFonts w:hint="cs"/>
+                <w:sz w:val="32"/>
+                <w:szCs w:val="32"/>
+                <w:rtl/>
+              </w:rPr>
+              <w:t>تسجيل بيانات عملية الرهن</w:t>
+            </w:r>
+          </w:p>
+        </w:tc>
+      </w:tr>
+      <w:tr>
+        <w:tc>
+          <w:tcPr>
+            <w:tcW w:w="2318" w:type="dxa"/>
+          </w:tcPr>
+          <w:p>
+            <w:pPr>
+              <w:rPr>
+                <w:sz w:val="32"/>
+                <w:szCs w:val="32"/>
+              </w:rPr>
+            </w:pPr>
+            <w:r>
+              <w:rPr>
+                <w:rFonts w:hint="cs"/>
+                <w:sz w:val="32"/>
+                <w:szCs w:val="32"/>
+                <w:rtl/>
+              </w:rPr>
+              <w:t>الهدف من الحالة</w:t>
+            </w:r>
+            <w:r>
+              <w:rPr>
+                <w:sz w:val="32"/>
+                <w:szCs w:val="32"/>
+              </w:rPr>
+              <w:t xml:space="preserve"> Goal</w:t>
+            </w:r>
+          </w:p>
+        </w:tc>
+        <w:tc>
+          <w:tcPr>
+            <w:tcW w:w="6204" w:type="dxa"/>
+            <w:vAlign w:val="center"/>
+          </w:tcPr>
+          <w:p>
+            <w:pPr>
+              <w:rPr>
+                <w:sz w:val="32"/>
+                <w:szCs w:val="32"/>
+                <w:rtl/>
+              </w:rPr>
+            </w:pPr>
+            <w:r>
+              <w:rPr>
+                <w:rFonts w:hint="cs"/>
+                <w:sz w:val="32"/>
+                <w:szCs w:val="32"/>
+                <w:rtl/>
+              </w:rPr>
+              <w:t>السماح لصاحب المكتب بتخزين بيانات عملية الرهن</w:t>
+            </w:r>
+          </w:p>
+          <w:p>
+            <w:pPr>
+              <w:rPr>
+                <w:sz w:val="32"/>
+                <w:szCs w:val="32"/>
+                <w:rtl/>
+              </w:rPr>
+            </w:pPr>
+          </w:p>
+        </w:tc>
+      </w:tr>
+      <w:tr>
+        <w:tc>
+          <w:tcPr>
+            <w:tcW w:w="2318" w:type="dxa"/>
+          </w:tcPr>
+          <w:p>
+            <w:pPr>
+              <w:rPr>
+                <w:sz w:val="32"/>
+                <w:szCs w:val="32"/>
+              </w:rPr>
+            </w:pPr>
+            <w:r>
+              <w:rPr>
+                <w:rFonts w:hint="cs"/>
+                <w:sz w:val="32"/>
+                <w:szCs w:val="32"/>
+                <w:rtl/>
+              </w:rPr>
+              <w:t>الفاعلون الرئيسيون</w:t>
+            </w:r>
+            <w:r>
+              <w:rPr>
+                <w:sz w:val="32"/>
+                <w:szCs w:val="32"/>
+              </w:rPr>
+              <w:t>Primary Actors</w:t>
+            </w:r>
+          </w:p>
+        </w:tc>
+        <w:tc>
+          <w:tcPr>
+            <w:tcW w:w="6204" w:type="dxa"/>
+            <w:vAlign w:val="center"/>
+          </w:tcPr>
+          <w:p>
+            <w:pPr>
+              <w:jc w:val="center"/>
+              <w:rPr>
+                <w:sz w:val="32"/>
+                <w:szCs w:val="32"/>
+                <w:rtl/>
+              </w:rPr>
+            </w:pPr>
+            <w:r>
+              <w:rPr>
+                <w:rFonts w:hint="cs"/>
+                <w:sz w:val="32"/>
+                <w:szCs w:val="32"/>
+                <w:rtl/>
+              </w:rPr>
+              <w:t>صاحب المكتب</w:t>
+            </w:r>
+          </w:p>
+        </w:tc>
+      </w:tr>
+      <w:tr>
+        <w:tc>
+          <w:tcPr>
+            <w:tcW w:w="2318" w:type="dxa"/>
+          </w:tcPr>
+          <w:p>
+            <w:pPr>
+              <w:rPr>
+                <w:sz w:val="32"/>
+                <w:szCs w:val="32"/>
+                <w:rtl/>
+              </w:rPr>
+            </w:pPr>
+            <w:r>
+              <w:rPr>
+                <w:rFonts w:cs="Calibri"/>
+                <w:sz w:val="32"/>
+                <w:szCs w:val="32"/>
+                <w:rtl/>
+              </w:rPr>
+              <w:t xml:space="preserve">الفاعلون الثانويون </w:t>
+            </w:r>
+            <w:r>
+              <w:rPr>
+                <w:sz w:val="32"/>
+                <w:szCs w:val="32"/>
+              </w:rPr>
+              <w:t>Secondary Actors</w:t>
+            </w:r>
+          </w:p>
+        </w:tc>
+        <w:tc>
+          <w:tcPr>
+            <w:tcW w:w="6204" w:type="dxa"/>
+            <w:vAlign w:val="center"/>
+          </w:tcPr>
+          <w:p>
+            <w:pPr>
+              <w:jc w:val="center"/>
+              <w:rPr>
+                <w:sz w:val="32"/>
+                <w:szCs w:val="32"/>
+                <w:rtl/>
+              </w:rPr>
+            </w:pPr>
+            <w:r>
+              <w:rPr>
+                <w:rFonts w:hint="cs"/>
+                <w:sz w:val="32"/>
+                <w:szCs w:val="32"/>
+                <w:rtl/>
+              </w:rPr>
+              <w:t>الراهن,المسترهن</w:t>
+            </w:r>
+          </w:p>
+        </w:tc>
+      </w:tr>
+      <w:tr>
+        <w:trPr>
+          <w:trHeight w:val="399"/>
+        </w:trPr>
+        <w:tc>
+          <w:tcPr>
+            <w:tcW w:w="2318" w:type="dxa"/>
+          </w:tcPr>
+          <w:p>
+            <w:pPr>
+              <w:rPr>
+                <w:sz w:val="32"/>
+                <w:szCs w:val="32"/>
+                <w:rtl/>
+              </w:rPr>
+            </w:pPr>
+            <w:r>
+              <w:rPr>
+                <w:rFonts w:hint="cs"/>
+                <w:sz w:val="32"/>
+                <w:szCs w:val="32"/>
+                <w:rtl/>
+              </w:rPr>
+              <w:t>شروط النهاية الناجحة</w:t>
+            </w:r>
+            <w:r>
+              <w:rPr>
+                <w:sz w:val="32"/>
+                <w:szCs w:val="32"/>
+              </w:rPr>
+              <w:t xml:space="preserve"> Successful End Condition</w:t>
+            </w:r>
+          </w:p>
+        </w:tc>
+        <w:tc>
+          <w:tcPr>
+            <w:tcW w:w="6204" w:type="dxa"/>
+            <w:vAlign w:val="center"/>
+          </w:tcPr>
+          <w:p>
+            <w:pPr>
+              <w:jc w:val="center"/>
+              <w:rPr>
+                <w:sz w:val="32"/>
+                <w:szCs w:val="32"/>
+                <w:rtl/>
+              </w:rPr>
+            </w:pPr>
+            <w:r>
+              <w:rPr>
+                <w:rFonts w:hint="cs"/>
+                <w:sz w:val="32"/>
+                <w:szCs w:val="32"/>
+                <w:rtl/>
+              </w:rPr>
+              <w:t xml:space="preserve">تخزين بيانات عملية الرهن بنجاح وحذف المرهون من بين </w:t>
+            </w:r>
+          </w:p>
+          <w:p>
+            <w:pPr>
+              <w:jc w:val="center"/>
+              <w:rPr>
+                <w:sz w:val="32"/>
+                <w:szCs w:val="32"/>
+                <w:rtl/>
+              </w:rPr>
+            </w:pPr>
+            <w:r>
+              <w:rPr>
+                <w:rFonts w:hint="cs"/>
+                <w:sz w:val="32"/>
+                <w:szCs w:val="32"/>
+                <w:rtl/>
+              </w:rPr>
+              <w:t>الخدمات المتوفرة</w:t>
+            </w:r>
+          </w:p>
+        </w:tc>
+      </w:tr>
+      <w:tr>
+        <w:tc>
+          <w:tcPr>
+            <w:tcW w:w="2318" w:type="dxa"/>
+          </w:tcPr>
+          <w:p>
+            <w:pPr>
+              <w:rPr>
+                <w:sz w:val="32"/>
+                <w:szCs w:val="32"/>
+                <w:rtl/>
+              </w:rPr>
+            </w:pPr>
+            <w:r>
+              <w:rPr>
+                <w:rFonts w:hint="cs"/>
+                <w:sz w:val="32"/>
+                <w:szCs w:val="32"/>
+                <w:rtl/>
+              </w:rPr>
+              <w:t xml:space="preserve">شروط النهاية </w:t>
+            </w:r>
+            <w:r>
+              <w:rPr>
+                <w:rFonts w:hint="cs"/>
+                <w:sz w:val="32"/>
+                <w:szCs w:val="32"/>
+                <w:rtl/>
+              </w:rPr>
+              <w:lastRenderedPageBreak/>
+              <w:t>الفاشلة</w:t>
+            </w:r>
+            <w:r>
+              <w:rPr>
+                <w:sz w:val="32"/>
+                <w:szCs w:val="32"/>
+              </w:rPr>
+              <w:t xml:space="preserve"> Failed End Condition</w:t>
+            </w:r>
+          </w:p>
+        </w:tc>
+        <w:tc>
+          <w:tcPr>
+            <w:tcW w:w="6204" w:type="dxa"/>
+            <w:vAlign w:val="center"/>
+          </w:tcPr>
+          <w:p>
+            <w:pPr>
+              <w:jc w:val="center"/>
+              <w:rPr>
+                <w:sz w:val="32"/>
+                <w:szCs w:val="32"/>
+                <w:rtl/>
+              </w:rPr>
+            </w:pPr>
+            <w:r>
+              <w:rPr>
+                <w:rFonts w:hint="cs"/>
+                <w:sz w:val="32"/>
+                <w:szCs w:val="32"/>
+                <w:rtl/>
+              </w:rPr>
+              <w:lastRenderedPageBreak/>
+              <w:t>إظهار رسالة تفيد بعدم حدوث عملية الرهن</w:t>
+            </w:r>
+          </w:p>
+        </w:tc>
+      </w:tr>
+      <w:tr>
+        <w:tc>
+          <w:tcPr>
+            <w:tcW w:w="2318" w:type="dxa"/>
+          </w:tcPr>
+          <w:p>
+            <w:pPr>
+              <w:rPr>
+                <w:sz w:val="32"/>
+                <w:szCs w:val="32"/>
+                <w:rtl/>
+              </w:rPr>
+            </w:pPr>
+            <w:r>
+              <w:rPr>
+                <w:rFonts w:hint="cs"/>
+                <w:sz w:val="32"/>
+                <w:szCs w:val="32"/>
+                <w:rtl/>
+              </w:rPr>
+              <w:lastRenderedPageBreak/>
+              <w:t xml:space="preserve">القادح </w:t>
+            </w:r>
+            <w:r>
+              <w:rPr>
+                <w:sz w:val="32"/>
+                <w:szCs w:val="32"/>
+              </w:rPr>
+              <w:t>Trigger</w:t>
+            </w:r>
+          </w:p>
+        </w:tc>
+        <w:tc>
+          <w:tcPr>
+            <w:tcW w:w="6204" w:type="dxa"/>
+          </w:tcPr>
+          <w:p>
+            <w:pPr>
+              <w:pStyle w:val="a5"/>
+              <w:ind w:left="0"/>
+              <w:rPr>
+                <w:sz w:val="32"/>
+                <w:szCs w:val="32"/>
+                <w:rtl/>
+              </w:rPr>
+            </w:pPr>
+            <w:r>
+              <w:rPr>
+                <w:rFonts w:hint="cs"/>
+                <w:sz w:val="32"/>
+                <w:szCs w:val="32"/>
+                <w:rtl/>
+              </w:rPr>
+              <w:t>طلب الراهن من صاحب المكتب رهن (بيت,محل,أرض)</w:t>
+            </w:r>
+          </w:p>
+          <w:p>
+            <w:pPr>
+              <w:rPr>
+                <w:sz w:val="32"/>
+                <w:szCs w:val="32"/>
+                <w:rtl/>
+              </w:rPr>
+            </w:pPr>
+            <w:r>
+              <w:rPr>
+                <w:rFonts w:hint="cs"/>
+                <w:sz w:val="32"/>
+                <w:szCs w:val="32"/>
+                <w:rtl/>
+              </w:rPr>
+              <w:t>وطلب المسترهن من صاحب المكتب استرهان (بيت,محل,أرض)</w:t>
+            </w:r>
+          </w:p>
+        </w:tc>
+      </w:tr>
+      <w:tr>
+        <w:tc>
+          <w:tcPr>
+            <w:tcW w:w="2318" w:type="dxa"/>
+          </w:tcPr>
+          <w:p>
+            <w:pPr>
+              <w:rPr>
+                <w:sz w:val="32"/>
+                <w:szCs w:val="32"/>
+                <w:rtl/>
+              </w:rPr>
+            </w:pPr>
+            <w:r>
+              <w:rPr>
+                <w:rFonts w:cs="Calibri"/>
+                <w:sz w:val="32"/>
+                <w:szCs w:val="32"/>
+                <w:rtl/>
+              </w:rPr>
+              <w:t xml:space="preserve">التدفق الرئيسي </w:t>
+            </w:r>
+            <w:r>
+              <w:rPr>
+                <w:sz w:val="32"/>
+                <w:szCs w:val="32"/>
+              </w:rPr>
+              <w:t>Main Flow</w:t>
+            </w:r>
+          </w:p>
+        </w:tc>
+        <w:tc>
+          <w:tcPr>
+            <w:tcW w:w="6204" w:type="dxa"/>
+          </w:tcPr>
+          <w:p>
+            <w:pPr>
+              <w:pStyle w:val="a5"/>
+              <w:numPr>
+                <w:ilvl w:val="0"/>
+                <w:numId w:val="23"/>
+              </w:numPr>
+              <w:rPr>
+                <w:sz w:val="32"/>
+                <w:szCs w:val="32"/>
+                <w:rtl/>
+              </w:rPr>
+            </w:pPr>
+            <w:r>
+              <w:rPr>
+                <w:rFonts w:hint="cs"/>
+                <w:sz w:val="32"/>
+                <w:szCs w:val="32"/>
+                <w:rtl/>
+              </w:rPr>
+              <w:t>يقدم الراهن الأوراق المطلوبة منه</w:t>
+            </w:r>
+          </w:p>
+          <w:p>
+            <w:pPr>
+              <w:pStyle w:val="a5"/>
+              <w:numPr>
+                <w:ilvl w:val="0"/>
+                <w:numId w:val="23"/>
+              </w:numPr>
+              <w:rPr>
+                <w:sz w:val="32"/>
+                <w:szCs w:val="32"/>
+              </w:rPr>
+            </w:pPr>
+            <w:r>
+              <w:rPr>
+                <w:rFonts w:hint="cs"/>
+                <w:sz w:val="32"/>
+                <w:szCs w:val="32"/>
+                <w:rtl/>
+              </w:rPr>
+              <w:t>يقدم المسترهن الأوراق المطلوبة منه</w:t>
+            </w:r>
+          </w:p>
+          <w:p>
+            <w:pPr>
+              <w:pStyle w:val="a5"/>
+              <w:numPr>
+                <w:ilvl w:val="0"/>
+                <w:numId w:val="23"/>
+              </w:numPr>
+              <w:rPr>
+                <w:sz w:val="32"/>
+                <w:szCs w:val="32"/>
+              </w:rPr>
+            </w:pPr>
+            <w:r>
+              <w:rPr>
+                <w:rFonts w:hint="cs"/>
+                <w:sz w:val="32"/>
+                <w:szCs w:val="32"/>
+                <w:rtl/>
+              </w:rPr>
+              <w:t>يتم التحقق من الأوراق المطلوبة من الراهن</w:t>
+            </w:r>
+          </w:p>
+          <w:p>
+            <w:pPr>
+              <w:pStyle w:val="a5"/>
+              <w:numPr>
+                <w:ilvl w:val="0"/>
+                <w:numId w:val="23"/>
+              </w:numPr>
+              <w:rPr>
+                <w:sz w:val="32"/>
+                <w:szCs w:val="32"/>
+              </w:rPr>
+            </w:pPr>
+            <w:r>
+              <w:rPr>
+                <w:rFonts w:hint="cs"/>
+                <w:sz w:val="32"/>
+                <w:szCs w:val="32"/>
+                <w:rtl/>
+              </w:rPr>
+              <w:t>يتم التحقق من الأوراق المطلوبة من المسترهن</w:t>
+            </w:r>
+          </w:p>
+          <w:p>
+            <w:pPr>
+              <w:pStyle w:val="a5"/>
+              <w:numPr>
+                <w:ilvl w:val="0"/>
+                <w:numId w:val="23"/>
+              </w:numPr>
+              <w:rPr>
+                <w:sz w:val="32"/>
+                <w:szCs w:val="32"/>
+              </w:rPr>
+            </w:pPr>
+            <w:r>
+              <w:rPr>
+                <w:rFonts w:hint="cs"/>
+                <w:sz w:val="32"/>
+                <w:szCs w:val="32"/>
+                <w:rtl/>
+              </w:rPr>
+              <w:t>إدخال البيانات الخاصة بالعقد</w:t>
+            </w:r>
+          </w:p>
+          <w:p>
+            <w:pPr>
+              <w:pStyle w:val="a5"/>
+              <w:numPr>
+                <w:ilvl w:val="0"/>
+                <w:numId w:val="23"/>
+              </w:numPr>
+              <w:rPr>
+                <w:sz w:val="32"/>
+                <w:szCs w:val="32"/>
+              </w:rPr>
+            </w:pPr>
+            <w:r>
+              <w:rPr>
+                <w:rFonts w:hint="cs"/>
+                <w:sz w:val="32"/>
+                <w:szCs w:val="32"/>
+                <w:rtl/>
+              </w:rPr>
+              <w:t>إدخال المعلومات الخاصة الراهن</w:t>
+            </w:r>
+          </w:p>
+          <w:p>
+            <w:pPr>
+              <w:pStyle w:val="a5"/>
+              <w:numPr>
+                <w:ilvl w:val="0"/>
+                <w:numId w:val="23"/>
+              </w:numPr>
+              <w:rPr>
+                <w:sz w:val="32"/>
+                <w:szCs w:val="32"/>
+              </w:rPr>
+            </w:pPr>
+            <w:r>
+              <w:rPr>
+                <w:rFonts w:hint="cs"/>
+                <w:sz w:val="32"/>
+                <w:szCs w:val="32"/>
+                <w:rtl/>
+              </w:rPr>
+              <w:t>إدخال المعلومات الخاصة المسترهن</w:t>
+            </w:r>
+          </w:p>
+          <w:p>
+            <w:pPr>
+              <w:pStyle w:val="a5"/>
+              <w:numPr>
+                <w:ilvl w:val="0"/>
+                <w:numId w:val="23"/>
+              </w:numPr>
+              <w:rPr>
+                <w:sz w:val="32"/>
+                <w:szCs w:val="32"/>
+              </w:rPr>
+            </w:pPr>
+            <w:r>
+              <w:rPr>
+                <w:rFonts w:hint="cs"/>
+                <w:sz w:val="32"/>
+                <w:szCs w:val="32"/>
+                <w:rtl/>
+              </w:rPr>
+              <w:t>إدخال مواصفات العقار المرهون</w:t>
+            </w:r>
+          </w:p>
+          <w:p>
+            <w:pPr>
+              <w:pStyle w:val="a5"/>
+              <w:numPr>
+                <w:ilvl w:val="0"/>
+                <w:numId w:val="23"/>
+              </w:numPr>
+              <w:rPr>
+                <w:sz w:val="32"/>
+                <w:szCs w:val="32"/>
+              </w:rPr>
+            </w:pPr>
+            <w:r>
+              <w:rPr>
+                <w:rFonts w:hint="cs"/>
+                <w:sz w:val="32"/>
+                <w:szCs w:val="32"/>
+                <w:rtl/>
+              </w:rPr>
+              <w:t>إدخال شروط العقد</w:t>
+            </w:r>
+          </w:p>
+          <w:p>
+            <w:pPr>
+              <w:pStyle w:val="a5"/>
+              <w:numPr>
+                <w:ilvl w:val="0"/>
+                <w:numId w:val="23"/>
+              </w:numPr>
+              <w:rPr>
+                <w:sz w:val="32"/>
+                <w:szCs w:val="32"/>
+              </w:rPr>
+            </w:pPr>
+            <w:r>
+              <w:rPr>
+                <w:rFonts w:hint="cs"/>
+                <w:sz w:val="32"/>
+                <w:szCs w:val="32"/>
+                <w:rtl/>
+              </w:rPr>
+              <w:t>إدخال البصمات والتواقيع</w:t>
+            </w:r>
+          </w:p>
+          <w:p>
+            <w:pPr>
+              <w:pStyle w:val="a5"/>
+              <w:numPr>
+                <w:ilvl w:val="0"/>
+                <w:numId w:val="23"/>
+              </w:numPr>
+              <w:rPr>
+                <w:sz w:val="32"/>
+                <w:szCs w:val="32"/>
+              </w:rPr>
+            </w:pPr>
+            <w:r>
+              <w:rPr>
+                <w:rFonts w:hint="cs"/>
+                <w:sz w:val="32"/>
+                <w:szCs w:val="32"/>
+                <w:rtl/>
+              </w:rPr>
+              <w:t>تثبيت عقد الرهن</w:t>
+            </w:r>
+          </w:p>
+          <w:p>
+            <w:pPr>
+              <w:pStyle w:val="a5"/>
+              <w:numPr>
+                <w:ilvl w:val="0"/>
+                <w:numId w:val="23"/>
+              </w:numPr>
+              <w:rPr>
+                <w:sz w:val="32"/>
+                <w:szCs w:val="32"/>
+              </w:rPr>
+            </w:pPr>
+            <w:r>
+              <w:rPr>
+                <w:rFonts w:hint="cs"/>
+                <w:sz w:val="32"/>
+                <w:szCs w:val="32"/>
+                <w:rtl/>
+              </w:rPr>
+              <w:t>إدخال الحصة المالية لصاحب المكتب</w:t>
+            </w:r>
+          </w:p>
+          <w:p>
+            <w:pPr>
+              <w:pStyle w:val="a5"/>
+              <w:numPr>
+                <w:ilvl w:val="0"/>
+                <w:numId w:val="23"/>
+              </w:numPr>
+              <w:rPr>
+                <w:sz w:val="32"/>
+                <w:szCs w:val="32"/>
+              </w:rPr>
+            </w:pPr>
+            <w:r>
+              <w:rPr>
+                <w:rFonts w:hint="cs"/>
+                <w:sz w:val="32"/>
+                <w:szCs w:val="32"/>
+                <w:rtl/>
+              </w:rPr>
+              <w:t>طباعة عقد الرهن</w:t>
+            </w:r>
+          </w:p>
+          <w:p>
+            <w:pPr>
+              <w:pStyle w:val="a5"/>
+              <w:numPr>
+                <w:ilvl w:val="0"/>
+                <w:numId w:val="23"/>
+              </w:numPr>
+              <w:rPr>
+                <w:sz w:val="32"/>
+                <w:szCs w:val="32"/>
+              </w:rPr>
+            </w:pPr>
+            <w:r>
+              <w:rPr>
+                <w:rFonts w:hint="cs"/>
+                <w:sz w:val="32"/>
+                <w:szCs w:val="32"/>
+                <w:rtl/>
+              </w:rPr>
+              <w:t>حذف العقار المرهون من بين الخدمات المتوفرة بالمكتب</w:t>
+            </w:r>
+          </w:p>
+          <w:p>
+            <w:pPr>
+              <w:rPr>
+                <w:sz w:val="32"/>
+                <w:szCs w:val="32"/>
+                <w:rtl/>
+              </w:rPr>
+            </w:pPr>
+          </w:p>
+        </w:tc>
+      </w:tr>
+    </w:tbl>
+    <w:p>
+      <w:pPr>
+        <w:rPr>
+          <w:sz w:val="32"/>
+          <w:szCs w:val="32"/>
+          <w:rtl/>
+        </w:rPr>
+      </w:pPr>
+    </w:p>
+    <w:p>
+      <w:pPr>
+        <w:rPr>
+          <w:sz w:val="32"/>
+          <w:szCs w:val="32"/>
+          <w:rtl/>
+          <w:lang w:bidi="ar-SY"/>
+        </w:rPr>
+      </w:pPr>
+    </w:p>
+    <w:p>
+      <w:pPr>
+        <w:rPr>
+          <w:sz w:val="32"/>
+          <w:szCs w:val="32"/>
+          <w:lang w:bidi="ar-SY"/>
+        </w:rPr>
+      </w:pPr>
+    </w:p>
+    <w:p>
+      <w:pPr>
+        <w:jc w:val="both"/>
+        <w:rPr>
+          <w:sz w:val="32"/>
+          <w:szCs w:val="32"/>
+          <w:rtl/>
+        </w:rPr>
+      </w:pPr>
+    </w:p>
+    <w:p>
+      <w:pPr>
+        <w:rPr>
+          <w:sz w:val="32"/>
+          <w:szCs w:val="32"/>
+          <w:rtl/>
+        </w:rPr>
+      </w:pPr>
+      <w:r>
+        <w:rPr>
+          <w:sz w:val="32"/>
+          <w:szCs w:val="32"/>
+        </w:rPr>
+        <w:t>.3.1.5</w:t>
+      </w:r>
+      <w:r>
+        <w:rPr>
+          <w:rFonts w:hint="cs"/>
+          <w:sz w:val="32"/>
+          <w:szCs w:val="32"/>
+          <w:rtl/>
+        </w:rPr>
+        <w:t>تسجيل بيانات عملية الإيجار</w:t>
+      </w:r>
+    </w:p>
+    <w:tbl>
+      <w:tblPr>
+        <w:tblStyle w:val="a8"/>
+        <w:bidiVisual/>
+        <w:tblW w:w="0" w:type="auto"/>
+        <w:tblLook w:val="04A0"/>
+      </w:tblPr>
+      <w:tblGrid>
+        <w:gridCol w:w="2327"/>
+        <w:gridCol w:w="6195"/>
+      </w:tblGrid>
+      <w:tr>
+        <w:tc>
+          <w:tcPr>
+            <w:tcW w:w="2327" w:type="dxa"/>
+          </w:tcPr>
+          <w:p>
+            <w:pPr>
+              <w:rPr>
+                <w:sz w:val="32"/>
+                <w:szCs w:val="32"/>
+                <w:rtl/>
+              </w:rPr>
+            </w:pPr>
+            <w:r>
+              <w:rPr>
+                <w:rFonts w:hint="cs"/>
+                <w:sz w:val="32"/>
+                <w:szCs w:val="32"/>
+                <w:rtl/>
+              </w:rPr>
+              <w:t>اسم الحالة</w:t>
+            </w:r>
+            <w:r>
+              <w:rPr>
+                <w:sz w:val="32"/>
+                <w:szCs w:val="32"/>
+              </w:rPr>
+              <w:t xml:space="preserve"> Usecase name</w:t>
+            </w:r>
+          </w:p>
+        </w:tc>
+        <w:tc>
+          <w:tcPr>
+            <w:tcW w:w="6195" w:type="dxa"/>
+            <w:vAlign w:val="center"/>
+          </w:tcPr>
+          <w:p>
+            <w:pPr>
+              <w:jc w:val="center"/>
+              <w:rPr>
+                <w:sz w:val="32"/>
+                <w:szCs w:val="32"/>
+                <w:rtl/>
+              </w:rPr>
+            </w:pPr>
+            <w:r>
+              <w:rPr>
+                <w:rFonts w:hint="cs"/>
+                <w:sz w:val="32"/>
+                <w:szCs w:val="32"/>
+                <w:rtl/>
+              </w:rPr>
+              <w:t>تسجيل بيانات عملية الإيجار</w:t>
+            </w:r>
+          </w:p>
+        </w:tc>
+      </w:tr>
+      <w:tr>
+        <w:tc>
+          <w:tcPr>
+            <w:tcW w:w="2327" w:type="dxa"/>
+          </w:tcPr>
+          <w:p>
+            <w:pPr>
+              <w:rPr>
+                <w:sz w:val="32"/>
+                <w:szCs w:val="32"/>
+              </w:rPr>
+            </w:pPr>
+            <w:r>
+              <w:rPr>
+                <w:rFonts w:hint="cs"/>
+                <w:sz w:val="32"/>
+                <w:szCs w:val="32"/>
+                <w:rtl/>
+              </w:rPr>
+              <w:t>الهدف من الحالة</w:t>
+            </w:r>
+            <w:r>
+              <w:rPr>
+                <w:sz w:val="32"/>
+                <w:szCs w:val="32"/>
+              </w:rPr>
+              <w:t xml:space="preserve"> Goal</w:t>
+            </w:r>
+          </w:p>
+        </w:tc>
+        <w:tc>
+          <w:tcPr>
+            <w:tcW w:w="6195" w:type="dxa"/>
+            <w:vAlign w:val="center"/>
+          </w:tcPr>
+          <w:p>
+            <w:pPr>
+              <w:rPr>
+                <w:sz w:val="32"/>
+                <w:szCs w:val="32"/>
+                <w:rtl/>
+              </w:rPr>
+            </w:pPr>
+            <w:r>
+              <w:rPr>
+                <w:rFonts w:hint="cs"/>
+                <w:sz w:val="32"/>
+                <w:szCs w:val="32"/>
+                <w:rtl/>
+              </w:rPr>
+              <w:t>السماح لصاحب المكتب بتخزين بيانات عملية الإيجار</w:t>
+            </w:r>
+          </w:p>
+          <w:p>
+            <w:pPr>
+              <w:rPr>
+                <w:sz w:val="32"/>
+                <w:szCs w:val="32"/>
+                <w:rtl/>
+              </w:rPr>
+            </w:pPr>
+          </w:p>
+        </w:tc>
+      </w:tr>
+      <w:tr>
+        <w:tc>
+          <w:tcPr>
+            <w:tcW w:w="2327" w:type="dxa"/>
+          </w:tcPr>
+          <w:p>
+            <w:pPr>
+              <w:rPr>
+                <w:sz w:val="32"/>
+                <w:szCs w:val="32"/>
+              </w:rPr>
+            </w:pPr>
+            <w:r>
+              <w:rPr>
+                <w:rFonts w:hint="cs"/>
+                <w:sz w:val="32"/>
+                <w:szCs w:val="32"/>
+                <w:rtl/>
+              </w:rPr>
+              <w:t>الفاعلون الرئيسيون</w:t>
+            </w:r>
+            <w:r>
+              <w:rPr>
+                <w:sz w:val="32"/>
+                <w:szCs w:val="32"/>
+              </w:rPr>
+              <w:t xml:space="preserve">Primary </w:t>
+            </w:r>
+            <w:r>
+              <w:rPr>
+                <w:sz w:val="32"/>
+                <w:szCs w:val="32"/>
+              </w:rPr>
+              <w:lastRenderedPageBreak/>
+              <w:t>Actors</w:t>
+            </w:r>
+          </w:p>
+        </w:tc>
+        <w:tc>
+          <w:tcPr>
+            <w:tcW w:w="6195" w:type="dxa"/>
+            <w:vAlign w:val="center"/>
+          </w:tcPr>
+          <w:p>
+            <w:pPr>
+              <w:jc w:val="center"/>
+              <w:rPr>
+                <w:sz w:val="32"/>
+                <w:szCs w:val="32"/>
+                <w:rtl/>
+              </w:rPr>
+            </w:pPr>
+            <w:r>
+              <w:rPr>
+                <w:rFonts w:hint="cs"/>
+                <w:sz w:val="32"/>
+                <w:szCs w:val="32"/>
+                <w:rtl/>
+              </w:rPr>
+              <w:lastRenderedPageBreak/>
+              <w:t>صاحب المكتب</w:t>
+            </w:r>
+          </w:p>
+        </w:tc>
+      </w:tr>
+      <w:tr>
+        <w:tc>
+          <w:tcPr>
+            <w:tcW w:w="2327" w:type="dxa"/>
+          </w:tcPr>
+          <w:p>
+            <w:pPr>
+              <w:rPr>
+                <w:sz w:val="32"/>
+                <w:szCs w:val="32"/>
+              </w:rPr>
+            </w:pPr>
+            <w:r>
+              <w:rPr>
+                <w:rFonts w:cs="Calibri"/>
+                <w:sz w:val="32"/>
+                <w:szCs w:val="32"/>
+                <w:rtl/>
+              </w:rPr>
+              <w:lastRenderedPageBreak/>
+              <w:t xml:space="preserve">الفاعلون الثانويون </w:t>
+            </w:r>
+            <w:r>
+              <w:rPr>
+                <w:sz w:val="32"/>
+                <w:szCs w:val="32"/>
+              </w:rPr>
+              <w:t>Secondary Actors</w:t>
+            </w:r>
+          </w:p>
+        </w:tc>
+        <w:tc>
+          <w:tcPr>
+            <w:tcW w:w="6195" w:type="dxa"/>
+            <w:vAlign w:val="center"/>
+          </w:tcPr>
+          <w:p>
+            <w:pPr>
+              <w:jc w:val="center"/>
+              <w:rPr>
+                <w:sz w:val="32"/>
+                <w:szCs w:val="32"/>
+                <w:rtl/>
+              </w:rPr>
+            </w:pPr>
+            <w:r>
+              <w:rPr>
+                <w:rFonts w:hint="cs"/>
+                <w:sz w:val="32"/>
+                <w:szCs w:val="32"/>
+                <w:rtl/>
+              </w:rPr>
+              <w:t>المأجر,المستأجر</w:t>
+            </w:r>
+          </w:p>
+        </w:tc>
+      </w:tr>
+      <w:tr>
+        <w:trPr>
+          <w:trHeight w:val="399"/>
+        </w:trPr>
+        <w:tc>
+          <w:tcPr>
+            <w:tcW w:w="2327" w:type="dxa"/>
+          </w:tcPr>
+          <w:p>
+            <w:pPr>
+              <w:rPr>
+                <w:sz w:val="32"/>
+                <w:szCs w:val="32"/>
+                <w:rtl/>
+              </w:rPr>
+            </w:pPr>
+            <w:r>
+              <w:rPr>
+                <w:rFonts w:hint="cs"/>
+                <w:sz w:val="32"/>
+                <w:szCs w:val="32"/>
+                <w:rtl/>
+              </w:rPr>
+              <w:t>شروط النهاية الناجحة</w:t>
+            </w:r>
+            <w:r>
+              <w:rPr>
+                <w:sz w:val="32"/>
+                <w:szCs w:val="32"/>
+              </w:rPr>
+              <w:t xml:space="preserve"> Successful End Condition</w:t>
+            </w:r>
+          </w:p>
+        </w:tc>
+        <w:tc>
+          <w:tcPr>
+            <w:tcW w:w="6195" w:type="dxa"/>
+            <w:vAlign w:val="center"/>
+          </w:tcPr>
+          <w:p>
+            <w:pPr>
+              <w:jc w:val="center"/>
+              <w:rPr>
+                <w:sz w:val="32"/>
+                <w:szCs w:val="32"/>
+                <w:rtl/>
+              </w:rPr>
+            </w:pPr>
+            <w:r>
+              <w:rPr>
+                <w:rFonts w:hint="cs"/>
+                <w:sz w:val="32"/>
+                <w:szCs w:val="32"/>
+                <w:rtl/>
+              </w:rPr>
+              <w:t xml:space="preserve">تخزين بيانات عملية الإيجار بنجاح وحذف </w:t>
+            </w:r>
+            <w:r>
+              <w:rPr>
+                <w:rFonts w:hint="cs"/>
+                <w:sz w:val="32"/>
+                <w:szCs w:val="32"/>
+                <w:rtl/>
+              </w:rPr>
+              <w:t>المعروض للإيجار</w:t>
+            </w:r>
+            <w:r>
+              <w:rPr>
+                <w:rFonts w:hint="cs"/>
+                <w:sz w:val="32"/>
+                <w:szCs w:val="32"/>
+                <w:rtl/>
+              </w:rPr>
+              <w:t xml:space="preserve"> من بين </w:t>
+            </w:r>
+          </w:p>
+          <w:p>
+            <w:pPr>
+              <w:jc w:val="center"/>
+              <w:rPr>
+                <w:sz w:val="32"/>
+                <w:szCs w:val="32"/>
+                <w:rtl/>
+              </w:rPr>
+            </w:pPr>
+            <w:r>
+              <w:rPr>
+                <w:rFonts w:hint="cs"/>
+                <w:sz w:val="32"/>
+                <w:szCs w:val="32"/>
+                <w:rtl/>
+              </w:rPr>
+              <w:t>الخدمات المتوفرة</w:t>
+            </w:r>
+          </w:p>
+        </w:tc>
+      </w:tr>
+      <w:tr>
+        <w:tc>
+          <w:tcPr>
+            <w:tcW w:w="2327" w:type="dxa"/>
+          </w:tcPr>
+          <w:p>
+            <w:pPr>
+              <w:rPr>
+                <w:sz w:val="32"/>
+                <w:szCs w:val="32"/>
+                <w:rtl/>
+              </w:rPr>
+            </w:pPr>
+            <w:r>
+              <w:rPr>
+                <w:rFonts w:hint="cs"/>
+                <w:sz w:val="32"/>
+                <w:szCs w:val="32"/>
+                <w:rtl/>
+              </w:rPr>
+              <w:t>شروط النهاية الفاشلة</w:t>
+            </w:r>
+            <w:r>
+              <w:rPr>
+                <w:sz w:val="32"/>
+                <w:szCs w:val="32"/>
+              </w:rPr>
+              <w:t xml:space="preserve"> Failed End Condition</w:t>
+            </w:r>
+          </w:p>
+        </w:tc>
+        <w:tc>
+          <w:tcPr>
+            <w:tcW w:w="6195" w:type="dxa"/>
+            <w:vAlign w:val="center"/>
+          </w:tcPr>
+          <w:p>
+            <w:pPr>
+              <w:jc w:val="center"/>
+              <w:rPr>
+                <w:sz w:val="32"/>
+                <w:szCs w:val="32"/>
+                <w:rtl/>
+              </w:rPr>
+            </w:pPr>
+            <w:r>
+              <w:rPr>
+                <w:rFonts w:hint="cs"/>
+                <w:sz w:val="32"/>
+                <w:szCs w:val="32"/>
+                <w:rtl/>
+              </w:rPr>
+              <w:t xml:space="preserve">إظهار رسالة تفيد بعدم حدوث عملية </w:t>
+            </w:r>
+            <w:r>
+              <w:rPr>
+                <w:rFonts w:hint="cs"/>
+                <w:sz w:val="32"/>
+                <w:szCs w:val="32"/>
+                <w:rtl/>
+              </w:rPr>
+              <w:t>الإيجار</w:t>
+            </w:r>
+          </w:p>
+        </w:tc>
+      </w:tr>
+      <w:tr>
+        <w:tc>
+          <w:tcPr>
+            <w:tcW w:w="2327" w:type="dxa"/>
+          </w:tcPr>
+          <w:p>
+            <w:pPr>
+              <w:rPr>
+                <w:sz w:val="32"/>
+                <w:szCs w:val="32"/>
+                <w:rtl/>
+              </w:rPr>
+            </w:pPr>
+            <w:r>
+              <w:rPr>
+                <w:rFonts w:hint="cs"/>
+                <w:sz w:val="32"/>
+                <w:szCs w:val="32"/>
+                <w:rtl/>
+              </w:rPr>
+              <w:t xml:space="preserve">القادح </w:t>
+            </w:r>
+            <w:r>
+              <w:rPr>
+                <w:sz w:val="32"/>
+                <w:szCs w:val="32"/>
+              </w:rPr>
+              <w:t>Trigger</w:t>
+            </w:r>
+          </w:p>
+        </w:tc>
+        <w:tc>
+          <w:tcPr>
+            <w:tcW w:w="6195" w:type="dxa"/>
+          </w:tcPr>
+          <w:p>
+            <w:pPr>
+              <w:pStyle w:val="a5"/>
+              <w:ind w:left="0"/>
+              <w:rPr>
+                <w:sz w:val="32"/>
+                <w:szCs w:val="32"/>
+                <w:rtl/>
+              </w:rPr>
+            </w:pPr>
+            <w:r>
+              <w:rPr>
+                <w:rFonts w:hint="cs"/>
+                <w:sz w:val="32"/>
+                <w:szCs w:val="32"/>
+                <w:rtl/>
+              </w:rPr>
+              <w:t xml:space="preserve">طلب </w:t>
+            </w:r>
+            <w:r>
+              <w:rPr>
+                <w:rFonts w:hint="cs"/>
+                <w:sz w:val="32"/>
+                <w:szCs w:val="32"/>
+                <w:rtl/>
+              </w:rPr>
+              <w:t>المأجر</w:t>
+            </w:r>
+            <w:r>
+              <w:rPr>
+                <w:rFonts w:hint="cs"/>
+                <w:sz w:val="32"/>
+                <w:szCs w:val="32"/>
+                <w:rtl/>
+              </w:rPr>
+              <w:t xml:space="preserve"> من صاحب المكتب </w:t>
+            </w:r>
+            <w:r>
+              <w:rPr>
+                <w:rFonts w:hint="cs"/>
+                <w:sz w:val="32"/>
+                <w:szCs w:val="32"/>
+                <w:rtl/>
+              </w:rPr>
+              <w:t>تأجير</w:t>
+            </w:r>
+            <w:r>
+              <w:rPr>
+                <w:rFonts w:hint="cs"/>
+                <w:sz w:val="32"/>
+                <w:szCs w:val="32"/>
+                <w:rtl/>
+              </w:rPr>
+              <w:t xml:space="preserve"> (بيت,محل,أرض)</w:t>
+            </w:r>
+          </w:p>
+          <w:p>
+            <w:pPr>
+              <w:rPr>
+                <w:sz w:val="32"/>
+                <w:szCs w:val="32"/>
+                <w:rtl/>
+              </w:rPr>
+            </w:pPr>
+            <w:r>
+              <w:rPr>
+                <w:rFonts w:hint="cs"/>
+                <w:sz w:val="32"/>
+                <w:szCs w:val="32"/>
+                <w:rtl/>
+              </w:rPr>
+              <w:t xml:space="preserve">وطلب </w:t>
+            </w:r>
+            <w:r>
+              <w:rPr>
+                <w:rFonts w:hint="cs"/>
+                <w:sz w:val="32"/>
+                <w:szCs w:val="32"/>
+                <w:rtl/>
+              </w:rPr>
+              <w:t>المستأجر</w:t>
+            </w:r>
+            <w:r>
+              <w:rPr>
+                <w:rFonts w:hint="cs"/>
+                <w:sz w:val="32"/>
+                <w:szCs w:val="32"/>
+                <w:rtl/>
+              </w:rPr>
+              <w:t xml:space="preserve"> من صاحب المكتب </w:t>
+            </w:r>
+            <w:r>
+              <w:rPr>
+                <w:rFonts w:hint="cs"/>
+                <w:sz w:val="32"/>
+                <w:szCs w:val="32"/>
+                <w:rtl/>
+              </w:rPr>
+              <w:t>استأجار</w:t>
+            </w:r>
+            <w:r>
+              <w:rPr>
+                <w:rFonts w:hint="cs"/>
+                <w:sz w:val="32"/>
+                <w:szCs w:val="32"/>
+                <w:rtl/>
+              </w:rPr>
+              <w:t xml:space="preserve"> (بيت,محل,أرض)</w:t>
+            </w:r>
+          </w:p>
+        </w:tc>
+      </w:tr>
+      <w:tr>
+        <w:tc>
+          <w:tcPr>
+            <w:tcW w:w="2327" w:type="dxa"/>
+          </w:tcPr>
+          <w:p>
+            <w:pPr>
+              <w:rPr>
+                <w:sz w:val="32"/>
+                <w:szCs w:val="32"/>
+                <w:rtl/>
+              </w:rPr>
+            </w:pPr>
+            <w:r>
+              <w:rPr>
+                <w:rFonts w:cs="Calibri"/>
+                <w:sz w:val="32"/>
+                <w:szCs w:val="32"/>
+                <w:rtl/>
+              </w:rPr>
+              <w:t xml:space="preserve">التدفق الرئيسي </w:t>
+            </w:r>
+            <w:r>
+              <w:rPr>
+                <w:sz w:val="32"/>
+                <w:szCs w:val="32"/>
+              </w:rPr>
+              <w:t>Main Flow</w:t>
+            </w:r>
+          </w:p>
+        </w:tc>
+        <w:tc>
+          <w:tcPr>
+            <w:tcW w:w="6195" w:type="dxa"/>
+          </w:tcPr>
+          <w:p>
+            <w:pPr>
+              <w:pStyle w:val="a5"/>
+              <w:numPr>
+                <w:ilvl w:val="0"/>
+                <w:numId w:val="24"/>
+              </w:numPr>
+              <w:rPr>
+                <w:sz w:val="32"/>
+                <w:szCs w:val="32"/>
+                <w:rtl/>
+              </w:rPr>
+            </w:pPr>
+            <w:r>
+              <w:rPr>
+                <w:rFonts w:hint="cs"/>
+                <w:sz w:val="32"/>
+                <w:szCs w:val="32"/>
+                <w:rtl/>
+              </w:rPr>
+              <w:t xml:space="preserve">يقدم </w:t>
+            </w:r>
+            <w:r>
+              <w:rPr>
+                <w:rFonts w:hint="cs"/>
+                <w:sz w:val="32"/>
+                <w:szCs w:val="32"/>
+                <w:rtl/>
+              </w:rPr>
+              <w:t>المؤجر</w:t>
+            </w:r>
+            <w:r>
+              <w:rPr>
+                <w:rFonts w:hint="cs"/>
+                <w:sz w:val="32"/>
+                <w:szCs w:val="32"/>
+                <w:rtl/>
+              </w:rPr>
+              <w:t xml:space="preserve"> الأوراق المطلوبة منه</w:t>
+            </w:r>
+          </w:p>
+          <w:p>
+            <w:pPr>
+              <w:pStyle w:val="a5"/>
+              <w:numPr>
+                <w:ilvl w:val="0"/>
+                <w:numId w:val="24"/>
+              </w:numPr>
+              <w:rPr>
+                <w:sz w:val="32"/>
+                <w:szCs w:val="32"/>
+              </w:rPr>
+            </w:pPr>
+            <w:r>
+              <w:rPr>
+                <w:rFonts w:hint="cs"/>
+                <w:sz w:val="32"/>
+                <w:szCs w:val="32"/>
+                <w:rtl/>
+              </w:rPr>
+              <w:t xml:space="preserve">يقدم </w:t>
+            </w:r>
+            <w:r>
+              <w:rPr>
+                <w:rFonts w:hint="cs"/>
+                <w:sz w:val="32"/>
+                <w:szCs w:val="32"/>
+                <w:rtl/>
+              </w:rPr>
+              <w:t>المستأجر</w:t>
+            </w:r>
+            <w:r>
+              <w:rPr>
+                <w:rFonts w:hint="cs"/>
+                <w:sz w:val="32"/>
+                <w:szCs w:val="32"/>
+                <w:rtl/>
+              </w:rPr>
+              <w:t xml:space="preserve"> الأوراق المطلوبة منه</w:t>
+            </w:r>
+          </w:p>
+          <w:p>
+            <w:pPr>
+              <w:pStyle w:val="a5"/>
+              <w:numPr>
+                <w:ilvl w:val="0"/>
+                <w:numId w:val="24"/>
+              </w:numPr>
+              <w:rPr>
+                <w:sz w:val="32"/>
+                <w:szCs w:val="32"/>
+              </w:rPr>
+            </w:pPr>
+            <w:r>
+              <w:rPr>
+                <w:rFonts w:hint="cs"/>
+                <w:sz w:val="32"/>
+                <w:szCs w:val="32"/>
+                <w:rtl/>
+              </w:rPr>
+              <w:t xml:space="preserve">يتم التحقق من الأوراق المطلوبة من </w:t>
+            </w:r>
+            <w:r>
+              <w:rPr>
+                <w:rFonts w:hint="cs"/>
+                <w:sz w:val="32"/>
+                <w:szCs w:val="32"/>
+                <w:rtl/>
+              </w:rPr>
+              <w:t>المؤجر</w:t>
+            </w:r>
+          </w:p>
+          <w:p>
+            <w:pPr>
+              <w:pStyle w:val="a5"/>
+              <w:numPr>
+                <w:ilvl w:val="0"/>
+                <w:numId w:val="24"/>
+              </w:numPr>
+              <w:rPr>
+                <w:sz w:val="32"/>
+                <w:szCs w:val="32"/>
+              </w:rPr>
+            </w:pPr>
+            <w:r>
+              <w:rPr>
+                <w:rFonts w:hint="cs"/>
+                <w:sz w:val="32"/>
+                <w:szCs w:val="32"/>
+                <w:rtl/>
+              </w:rPr>
+              <w:t xml:space="preserve">يتم التحقق من الأوراق المطلوبة من </w:t>
+            </w:r>
+            <w:r>
+              <w:rPr>
+                <w:rFonts w:hint="cs"/>
+                <w:sz w:val="32"/>
+                <w:szCs w:val="32"/>
+                <w:rtl/>
+              </w:rPr>
+              <w:t>المستأجر</w:t>
+            </w:r>
+          </w:p>
+          <w:p>
+            <w:pPr>
+              <w:pStyle w:val="a5"/>
+              <w:numPr>
+                <w:ilvl w:val="0"/>
+                <w:numId w:val="24"/>
+              </w:numPr>
+              <w:rPr>
+                <w:sz w:val="32"/>
+                <w:szCs w:val="32"/>
+              </w:rPr>
+            </w:pPr>
+            <w:r>
+              <w:rPr>
+                <w:rFonts w:hint="cs"/>
+                <w:sz w:val="32"/>
+                <w:szCs w:val="32"/>
+                <w:rtl/>
+              </w:rPr>
+              <w:t>إدخال البيانات الخاصة بالعقد</w:t>
+            </w:r>
+          </w:p>
+          <w:p>
+            <w:pPr>
+              <w:pStyle w:val="a5"/>
+              <w:numPr>
+                <w:ilvl w:val="0"/>
+                <w:numId w:val="24"/>
+              </w:numPr>
+              <w:rPr>
+                <w:sz w:val="32"/>
+                <w:szCs w:val="32"/>
+              </w:rPr>
+            </w:pPr>
+            <w:r>
+              <w:rPr>
+                <w:rFonts w:hint="cs"/>
+                <w:sz w:val="32"/>
+                <w:szCs w:val="32"/>
+                <w:rtl/>
+              </w:rPr>
+              <w:t xml:space="preserve">إدخال المعلومات الخاصة </w:t>
+            </w:r>
+            <w:r>
+              <w:rPr>
+                <w:rFonts w:hint="cs"/>
+                <w:sz w:val="32"/>
+                <w:szCs w:val="32"/>
+                <w:rtl/>
+              </w:rPr>
+              <w:t>المؤجر</w:t>
+            </w:r>
+          </w:p>
+          <w:p>
+            <w:pPr>
+              <w:pStyle w:val="a5"/>
+              <w:numPr>
+                <w:ilvl w:val="0"/>
+                <w:numId w:val="24"/>
+              </w:numPr>
+              <w:rPr>
+                <w:sz w:val="32"/>
+                <w:szCs w:val="32"/>
+              </w:rPr>
+            </w:pPr>
+            <w:r>
+              <w:rPr>
+                <w:rFonts w:hint="cs"/>
+                <w:sz w:val="32"/>
+                <w:szCs w:val="32"/>
+                <w:rtl/>
+              </w:rPr>
+              <w:t xml:space="preserve">إدخال المعلومات الخاصة </w:t>
+            </w:r>
+            <w:r>
+              <w:rPr>
+                <w:rFonts w:hint="cs"/>
+                <w:sz w:val="32"/>
+                <w:szCs w:val="32"/>
+                <w:rtl/>
+              </w:rPr>
+              <w:t>المستأجر</w:t>
+            </w:r>
+          </w:p>
+          <w:p>
+            <w:pPr>
+              <w:pStyle w:val="a5"/>
+              <w:numPr>
+                <w:ilvl w:val="0"/>
+                <w:numId w:val="24"/>
+              </w:numPr>
+              <w:rPr>
+                <w:sz w:val="32"/>
+                <w:szCs w:val="32"/>
+              </w:rPr>
+            </w:pPr>
+            <w:r>
+              <w:rPr>
+                <w:rFonts w:hint="cs"/>
+                <w:sz w:val="32"/>
+                <w:szCs w:val="32"/>
+                <w:rtl/>
+              </w:rPr>
+              <w:t xml:space="preserve">إدخال مواصفات العقار </w:t>
+            </w:r>
+            <w:r>
+              <w:rPr>
+                <w:rFonts w:hint="cs"/>
+                <w:sz w:val="32"/>
+                <w:szCs w:val="32"/>
+                <w:rtl/>
+              </w:rPr>
+              <w:t>المستأجر</w:t>
+            </w:r>
+          </w:p>
+          <w:p>
+            <w:pPr>
+              <w:pStyle w:val="a5"/>
+              <w:numPr>
+                <w:ilvl w:val="0"/>
+                <w:numId w:val="24"/>
+              </w:numPr>
+              <w:rPr>
+                <w:sz w:val="32"/>
+                <w:szCs w:val="32"/>
+              </w:rPr>
+            </w:pPr>
+            <w:r>
+              <w:rPr>
+                <w:rFonts w:hint="cs"/>
+                <w:sz w:val="32"/>
+                <w:szCs w:val="32"/>
+                <w:rtl/>
+              </w:rPr>
+              <w:t>إدخال شروط العقد</w:t>
+            </w:r>
+          </w:p>
+          <w:p>
+            <w:pPr>
+              <w:pStyle w:val="a5"/>
+              <w:numPr>
+                <w:ilvl w:val="0"/>
+                <w:numId w:val="24"/>
+              </w:numPr>
+              <w:rPr>
+                <w:sz w:val="32"/>
+                <w:szCs w:val="32"/>
+              </w:rPr>
+            </w:pPr>
+            <w:r>
+              <w:rPr>
+                <w:rFonts w:hint="cs"/>
+                <w:sz w:val="32"/>
+                <w:szCs w:val="32"/>
+                <w:rtl/>
+              </w:rPr>
+              <w:t>إدخال البصمات والتواقيع</w:t>
+            </w:r>
+          </w:p>
+          <w:p>
+            <w:pPr>
+              <w:pStyle w:val="a5"/>
+              <w:numPr>
+                <w:ilvl w:val="0"/>
+                <w:numId w:val="24"/>
+              </w:numPr>
+              <w:rPr>
+                <w:sz w:val="32"/>
+                <w:szCs w:val="32"/>
+              </w:rPr>
+            </w:pPr>
+            <w:r>
+              <w:rPr>
+                <w:rFonts w:hint="cs"/>
+                <w:sz w:val="32"/>
+                <w:szCs w:val="32"/>
+                <w:rtl/>
+              </w:rPr>
+              <w:t xml:space="preserve">تثبيت عقد </w:t>
+            </w:r>
+            <w:r>
+              <w:rPr>
+                <w:rFonts w:hint="cs"/>
+                <w:sz w:val="32"/>
+                <w:szCs w:val="32"/>
+                <w:rtl/>
+              </w:rPr>
+              <w:t>الإيجار</w:t>
+            </w:r>
+          </w:p>
+          <w:p>
+            <w:pPr>
+              <w:pStyle w:val="a5"/>
+              <w:numPr>
+                <w:ilvl w:val="0"/>
+                <w:numId w:val="24"/>
+              </w:numPr>
+              <w:rPr>
+                <w:sz w:val="32"/>
+                <w:szCs w:val="32"/>
+              </w:rPr>
+            </w:pPr>
+            <w:r>
+              <w:rPr>
+                <w:rFonts w:hint="cs"/>
+                <w:sz w:val="32"/>
+                <w:szCs w:val="32"/>
+                <w:rtl/>
+              </w:rPr>
+              <w:t>إدخال الحصة المالية لصاحب المكتب</w:t>
+            </w:r>
+          </w:p>
+          <w:p>
+            <w:pPr>
+              <w:pStyle w:val="a5"/>
+              <w:numPr>
+                <w:ilvl w:val="0"/>
+                <w:numId w:val="24"/>
+              </w:numPr>
+              <w:rPr>
+                <w:sz w:val="32"/>
+                <w:szCs w:val="32"/>
+              </w:rPr>
+            </w:pPr>
+            <w:r>
+              <w:rPr>
+                <w:rFonts w:hint="cs"/>
+                <w:sz w:val="32"/>
+                <w:szCs w:val="32"/>
+                <w:rtl/>
+              </w:rPr>
+              <w:t xml:space="preserve">طباعة عقد </w:t>
+            </w:r>
+            <w:r>
+              <w:rPr>
+                <w:rFonts w:hint="cs"/>
+                <w:sz w:val="32"/>
+                <w:szCs w:val="32"/>
+                <w:rtl/>
+              </w:rPr>
+              <w:t>الإيجار</w:t>
+            </w:r>
+            <w:r>
+              <w:rPr>
+                <w:rFonts w:hint="cs"/>
+                <w:sz w:val="32"/>
+                <w:szCs w:val="32"/>
+                <w:rtl/>
+              </w:rPr>
+              <w:t xml:space="preserve"> </w:t>
+            </w:r>
+          </w:p>
+          <w:p>
+            <w:pPr>
+              <w:pStyle w:val="a5"/>
+              <w:numPr>
+                <w:ilvl w:val="0"/>
+                <w:numId w:val="24"/>
+              </w:numPr>
+              <w:rPr>
+                <w:sz w:val="32"/>
+                <w:szCs w:val="32"/>
+              </w:rPr>
+            </w:pPr>
+            <w:r>
+              <w:rPr>
+                <w:rFonts w:hint="cs"/>
+                <w:sz w:val="32"/>
+                <w:szCs w:val="32"/>
+                <w:rtl/>
+              </w:rPr>
+              <w:t xml:space="preserve">حذف العقار </w:t>
+            </w:r>
+            <w:r>
+              <w:rPr>
+                <w:rFonts w:hint="cs"/>
+                <w:sz w:val="32"/>
+                <w:szCs w:val="32"/>
+                <w:rtl/>
+              </w:rPr>
+              <w:t>المستأجر</w:t>
+            </w:r>
+            <w:r>
+              <w:rPr>
+                <w:rFonts w:hint="cs"/>
+                <w:sz w:val="32"/>
+                <w:szCs w:val="32"/>
+                <w:rtl/>
+              </w:rPr>
+              <w:t xml:space="preserve"> من بين الخدمات المتوفرة بالمكتب</w:t>
+            </w:r>
+          </w:p>
+          <w:p>
+            <w:pPr>
+              <w:rPr>
+                <w:sz w:val="32"/>
+                <w:szCs w:val="32"/>
+                <w:rtl/>
+              </w:rPr>
+            </w:pPr>
+          </w:p>
+        </w:tc>
+      </w:tr>
+    </w:tbl>
     <w:p>
       <w:pPr>
         <w:tabs>
@@ -8262,7 +12971,7 @@
               <w:rtl/>
               <w:lang w:val="ar-SA"/>
             </w:rPr>
-            <w:t>9</w:t>
+            <w:t>14</w:t>
           </w:r>
         </w:fldSimple>
       </w:p>

</xml_diff>

<commit_message>
the first change for me on my part
</commit_message>
<xml_diff>
--- a/أتمتة-مكتب-عقاري1.docx
+++ b/أتمتة-مكتب-عقاري1.docx
@@ -216,8 +216,8 @@
         <w:rPr>
           <w:rFonts w:asciiTheme="majorBidi" w:hAnsiTheme="majorBidi" w:cstheme="majorBidi"/>
           <w:color w:val="000000" w:themeColor="text1"/>
-          <w:sz w:val="28"/>
-          <w:szCs w:val="28"/>
+          <w:sz w:val="40"/>
+          <w:szCs w:val="40"/>
           <w:rtl/>
         </w:rPr>
       </w:pPr>
@@ -279,68 +279,58 @@
           <w:szCs w:val="28"/>
           <w:rtl/>
         </w:rPr>
-        <w:t xml:space="preserve">    </w:t>
+        <w:t xml:space="preserve">  </w:t>
       </w:r>
       <w:r>
         <w:rPr>
           <w:rFonts w:asciiTheme="majorBidi" w:hAnsiTheme="majorBidi" w:cstheme="majorBidi" w:hint="cs"/>
           <w:color w:val="000000" w:themeColor="text1"/>
-          <w:sz w:val="28"/>
-          <w:szCs w:val="28"/>
-          <w:rtl/>
-          <w:lang w:bidi="ar-SY"/>
-        </w:rPr>
-        <w:t>علي إبراهيم</w:t>
+          <w:sz w:val="40"/>
+          <w:szCs w:val="40"/>
+          <w:rtl/>
+        </w:rPr>
+        <w:t xml:space="preserve">  </w:t>
       </w:r>
       <w:r>
         <w:rPr>
           <w:rFonts w:asciiTheme="majorBidi" w:hAnsiTheme="majorBidi" w:cstheme="majorBidi" w:hint="cs"/>
           <w:color w:val="000000" w:themeColor="text1"/>
-          <w:sz w:val="28"/>
-          <w:szCs w:val="28"/>
-          <w:rtl/>
-          <w:lang w:bidi="ar-SY"/>
-        </w:rPr>
-        <w:t>-عبد اللطيف مرهج</w:t>
+          <w:sz w:val="40"/>
+          <w:szCs w:val="40"/>
+          <w:rtl/>
+          <w:lang w:bidi="ar-SY"/>
+        </w:rPr>
+        <w:t>علي إبراهيم-عبد اللطيف مرهج</w:t>
       </w:r>
       <w:r>
         <w:rPr>
           <w:rFonts w:asciiTheme="majorBidi" w:hAnsiTheme="majorBidi" w:cstheme="majorBidi" w:hint="cs"/>
           <w:color w:val="000000" w:themeColor="text1"/>
-          <w:sz w:val="28"/>
-          <w:szCs w:val="28"/>
+          <w:sz w:val="40"/>
+          <w:szCs w:val="40"/>
           <w:rtl/>
         </w:rPr>
         <w:tab/>
-      </w:r>
+        <w:t>-</w:t>
+      </w:r>
+    </w:p>
+    <w:p>
+      <w:pPr>
+        <w:jc w:val="center"/>
+        <w:rPr>
+          <w:rFonts w:asciiTheme="majorBidi" w:hAnsiTheme="majorBidi" w:cstheme="majorBidi"/>
+          <w:color w:val="000000" w:themeColor="text1"/>
+          <w:sz w:val="40"/>
+          <w:szCs w:val="40"/>
+          <w:rtl/>
+        </w:rPr>
+      </w:pPr>
       <w:r>
         <w:rPr>
           <w:rFonts w:asciiTheme="majorBidi" w:hAnsiTheme="majorBidi" w:cstheme="majorBidi" w:hint="cs"/>
           <w:color w:val="000000" w:themeColor="text1"/>
-          <w:sz w:val="28"/>
-          <w:szCs w:val="28"/>
-          <w:rtl/>
-        </w:rPr>
-        <w:t>-</w:t>
-      </w:r>
-    </w:p>
-    <w:p>
-      <w:pPr>
-        <w:jc w:val="center"/>
-        <w:rPr>
-          <w:rFonts w:asciiTheme="majorBidi" w:hAnsiTheme="majorBidi" w:cstheme="majorBidi"/>
-          <w:color w:val="000000" w:themeColor="text1"/>
-          <w:sz w:val="28"/>
-          <w:szCs w:val="28"/>
-          <w:rtl/>
-        </w:rPr>
-      </w:pPr>
-      <w:r>
-        <w:rPr>
-          <w:rFonts w:asciiTheme="majorBidi" w:hAnsiTheme="majorBidi" w:cstheme="majorBidi" w:hint="cs"/>
-          <w:color w:val="000000" w:themeColor="text1"/>
-          <w:sz w:val="28"/>
-          <w:szCs w:val="28"/>
+          <w:sz w:val="40"/>
+          <w:szCs w:val="40"/>
           <w:rtl/>
         </w:rPr>
         <w:t xml:space="preserve">              بشرى شحود - مرح أسعد</w:t>
@@ -2171,6 +2161,7 @@
               <w:szCs w:val="28"/>
               <w:lang w:bidi="ar-SY"/>
             </w:rPr>
+            <w:lastRenderedPageBreak/>
             <w:t>.</w:t>
           </w:r>
           <w:r>
@@ -2256,7 +2247,6 @@
               <w:szCs w:val="28"/>
               <w:rtl/>
             </w:rPr>
-            <w:lastRenderedPageBreak/>
             <w:t xml:space="preserve">                  </w:t>
           </w:r>
           <w:r>
@@ -3032,7 +3022,7 @@
     <w:p>
       <w:pPr>
         <w:rPr>
-          <w:rFonts w:asciiTheme="majorBidi" w:hAnsiTheme="majorBidi" w:cstheme="majorBidi" w:hint="cs"/>
+          <w:rFonts w:asciiTheme="majorBidi" w:hAnsiTheme="majorBidi" w:cstheme="majorBidi"/>
           <w:color w:val="000000" w:themeColor="text1"/>
           <w:sz w:val="28"/>
           <w:szCs w:val="28"/>
@@ -4920,7 +4910,6 @@
         <w:pStyle w:val="a5"/>
         <w:ind w:left="360"/>
         <w:rPr>
-          <w:rFonts w:hint="cs"/>
           <w:sz w:val="32"/>
           <w:szCs w:val="32"/>
         </w:rPr>
@@ -5627,7 +5616,6 @@
     <w:p>
       <w:pPr>
         <w:rPr>
-          <w:rFonts w:hint="cs"/>
           <w:sz w:val="32"/>
           <w:szCs w:val="32"/>
           <w:rtl/>
@@ -7148,7 +7136,6 @@
         <w:pStyle w:val="a5"/>
         <w:ind w:left="360"/>
         <w:rPr>
-          <w:rFonts w:hint="cs"/>
           <w:color w:val="000000" w:themeColor="text1"/>
           <w:sz w:val="32"/>
           <w:szCs w:val="32"/>
@@ -7700,7 +7687,6 @@
         <w:pStyle w:val="a5"/>
         <w:ind w:left="1440"/>
         <w:rPr>
-          <w:rFonts w:hint="cs"/>
           <w:sz w:val="32"/>
           <w:szCs w:val="32"/>
         </w:rPr>
@@ -8182,6 +8168,16 @@
           <w:lang w:bidi="ar-SY"/>
         </w:rPr>
         <w:t>الحماية والأمان.</w:t>
+      </w:r>
+      <w:r>
+        <w:rPr>
+          <w:rFonts w:hint="cs"/>
+          <w:sz w:val="32"/>
+          <w:szCs w:val="32"/>
+          <w:rtl/>
+          <w:lang w:bidi="ar-SY"/>
+        </w:rPr>
+        <w:t>.</w:t>
       </w:r>
     </w:p>
     <w:p>
@@ -8266,7 +8262,7 @@
               <w:rtl/>
               <w:lang w:val="ar-SA"/>
             </w:rPr>
-            <w:t>2</w:t>
+            <w:t>9</w:t>
           </w:r>
         </w:fldSimple>
       </w:p>

</xml_diff>